<commit_message>
add list of deliverables
</commit_message>
<xml_diff>
--- a/Seminar/List-of-Deliverables-Template-1.docx
+++ b/Seminar/List-of-Deliverables-Template-1.docx
@@ -1,6 +1,6 @@
 
 <file path=word/document.xml><?xml version="1.0" encoding="utf-8"?>
-<w:document xmlns:wpc="http://schemas.microsoft.com/office/word/2010/wordprocessingCanvas" xmlns:cx="http://schemas.microsoft.com/office/drawing/2014/chartex" xmlns:cx1="http://schemas.microsoft.com/office/drawing/2015/9/8/chartex" xmlns:cx2="http://schemas.microsoft.com/office/drawing/2015/10/21/chartex" xmlns:cx3="http://schemas.microsoft.com/office/drawing/2016/5/9/chartex" xmlns:cx4="http://schemas.microsoft.com/office/drawing/2016/5/10/chartex" xmlns:cx5="http://schemas.microsoft.com/office/drawing/2016/5/11/chartex" xmlns:cx6="http://schemas.microsoft.com/office/drawing/2016/5/12/chartex" xmlns:cx7="http://schemas.microsoft.com/office/drawing/2016/5/13/chartex" xmlns:cx8="http://schemas.microsoft.com/office/drawing/2016/5/14/chartex" xmlns:mc="http://schemas.openxmlformats.org/markup-compatibility/2006" xmlns:aink="http://schemas.microsoft.com/office/drawing/2016/ink" xmlns:am3d="http://schemas.microsoft.com/office/drawing/2017/model3d" xmlns:o="urn:schemas-microsoft-com:office:office" xmlns:r="http://schemas.openxmlformats.org/officeDocument/2006/relationships" xmlns:m="http://schemas.openxmlformats.org/officeDocument/2006/math" xmlns:v="urn:schemas-microsoft-com:vml" xmlns:wp14="http://schemas.microsoft.com/office/word/2010/wordprocessingDrawing" xmlns:wp="http://schemas.openxmlformats.org/drawingml/2006/wordprocessingDrawing" xmlns:w10="urn:schemas-microsoft-com:office:word" xmlns:w="http://schemas.openxmlformats.org/wordprocessingml/2006/main" xmlns:w14="http://schemas.microsoft.com/office/word/2010/wordml" xmlns:w15="http://schemas.microsoft.com/office/word/2012/wordml" xmlns:w16cex="http://schemas.microsoft.com/office/word/2018/wordml/cex" xmlns:w16cid="http://schemas.microsoft.com/office/word/2016/wordml/cid" xmlns:w16="http://schemas.microsoft.com/office/word/2018/wordml" xmlns:w16se="http://schemas.microsoft.com/office/word/2015/wordml/symex" xmlns:wpg="http://schemas.microsoft.com/office/word/2010/wordprocessingGroup" xmlns:wpi="http://schemas.microsoft.com/office/word/2010/wordprocessingInk" xmlns:wne="http://schemas.microsoft.com/office/word/2006/wordml" xmlns:wps="http://schemas.microsoft.com/office/word/2010/wordprocessingShape" mc:Ignorable="w14 w15 w16se w16cid w16 w16cex wp14">
+<w:document xmlns:wpc="http://schemas.microsoft.com/office/word/2010/wordprocessingCanvas" xmlns:cx="http://schemas.microsoft.com/office/drawing/2014/chartex" xmlns:cx1="http://schemas.microsoft.com/office/drawing/2015/9/8/chartex" xmlns:cx2="http://schemas.microsoft.com/office/drawing/2015/10/21/chartex" xmlns:cx3="http://schemas.microsoft.com/office/drawing/2016/5/9/chartex" xmlns:cx4="http://schemas.microsoft.com/office/drawing/2016/5/10/chartex" xmlns:cx5="http://schemas.microsoft.com/office/drawing/2016/5/11/chartex" xmlns:cx6="http://schemas.microsoft.com/office/drawing/2016/5/12/chartex" xmlns:cx7="http://schemas.microsoft.com/office/drawing/2016/5/13/chartex" xmlns:cx8="http://schemas.microsoft.com/office/drawing/2016/5/14/chartex" xmlns:mc="http://schemas.openxmlformats.org/markup-compatibility/2006" xmlns:aink="http://schemas.microsoft.com/office/drawing/2016/ink" xmlns:am3d="http://schemas.microsoft.com/office/drawing/2017/model3d" xmlns:o="urn:schemas-microsoft-com:office:office" xmlns:oel="http://schemas.microsoft.com/office/2019/extlst" xmlns:r="http://schemas.openxmlformats.org/officeDocument/2006/relationships" xmlns:m="http://schemas.openxmlformats.org/officeDocument/2006/math" xmlns:v="urn:schemas-microsoft-com:vml" xmlns:wp14="http://schemas.microsoft.com/office/word/2010/wordprocessingDrawing" xmlns:wp="http://schemas.openxmlformats.org/drawingml/2006/wordprocessingDrawing" xmlns:w10="urn:schemas-microsoft-com:office:word" xmlns:w="http://schemas.openxmlformats.org/wordprocessingml/2006/main" xmlns:w14="http://schemas.microsoft.com/office/word/2010/wordml" xmlns:w15="http://schemas.microsoft.com/office/word/2012/wordml" xmlns:w16cex="http://schemas.microsoft.com/office/word/2018/wordml/cex" xmlns:w16cid="http://schemas.microsoft.com/office/word/2016/wordml/cid" xmlns:w16="http://schemas.microsoft.com/office/word/2018/wordml" xmlns:w16sdtdh="http://schemas.microsoft.com/office/word/2020/wordml/sdtdatahash" xmlns:w16se="http://schemas.microsoft.com/office/word/2015/wordml/symex" xmlns:wpg="http://schemas.microsoft.com/office/word/2010/wordprocessingGroup" xmlns:wpi="http://schemas.microsoft.com/office/word/2010/wordprocessingInk" xmlns:wne="http://schemas.microsoft.com/office/word/2006/wordml" xmlns:wps="http://schemas.microsoft.com/office/word/2010/wordprocessingShape" mc:Ignorable="w14 w15 w16se w16cid w16 w16cex w16sdtdh wp14">
   <w:body>
     <w:p>
       <w:pPr>
@@ -22,7 +22,7 @@
           <w:sz w:val="36"/>
           <w:szCs w:val="36"/>
         </w:rPr>
-        <w:t xml:space="preserve">Project </w:t>
+        <w:t>X</w:t>
       </w:r>
       <w:r>
         <w:rPr>
@@ -32,7 +32,17 @@
           <w:sz w:val="36"/>
           <w:szCs w:val="36"/>
         </w:rPr>
-        <w:t xml:space="preserve">Title </w:t>
+        <w:t>-</w:t>
+      </w:r>
+      <w:r>
+        <w:rPr>
+          <w:rFonts w:asciiTheme="majorBidi" w:hAnsiTheme="majorBidi" w:cstheme="majorBidi"/>
+          <w:b/>
+          <w:bCs/>
+          <w:sz w:val="36"/>
+          <w:szCs w:val="36"/>
+        </w:rPr>
+        <w:t>REPORTO</w:t>
       </w:r>
     </w:p>
     <w:tbl>
@@ -154,16 +164,7 @@
                 <w:szCs w:val="24"/>
               </w:rPr>
             </w:pPr>
-          </w:p>
-        </w:tc>
-        <w:tc>
-          <w:tcPr>
-            <w:tcW w:w="4316" w:type="dxa"/>
-          </w:tcPr>
-          <w:p>
-            <w:pPr>
-              <w:pStyle w:val="ListParagraph"/>
-              <w:ind w:left="0"/>
+            <w:r>
               <w:rPr>
                 <w:rFonts w:asciiTheme="majorBidi" w:hAnsiTheme="majorBidi" w:cstheme="majorBidi"/>
                 <w:b/>
@@ -171,7 +172,36 @@
                 <w:sz w:val="24"/>
                 <w:szCs w:val="24"/>
               </w:rPr>
-            </w:pPr>
+              <w:t>Ahmed Hosny Abdelrazik Abdelghany</w:t>
+            </w:r>
+          </w:p>
+        </w:tc>
+        <w:tc>
+          <w:tcPr>
+            <w:tcW w:w="4316" w:type="dxa"/>
+          </w:tcPr>
+          <w:p>
+            <w:pPr>
+              <w:pStyle w:val="ListParagraph"/>
+              <w:ind w:left="0"/>
+              <w:rPr>
+                <w:rFonts w:asciiTheme="majorBidi" w:hAnsiTheme="majorBidi" w:cstheme="majorBidi"/>
+                <w:b/>
+                <w:bCs/>
+                <w:sz w:val="24"/>
+                <w:szCs w:val="24"/>
+              </w:rPr>
+            </w:pPr>
+            <w:r>
+              <w:rPr>
+                <w:rFonts w:asciiTheme="majorBidi" w:hAnsiTheme="majorBidi" w:cstheme="majorBidi"/>
+                <w:b/>
+                <w:bCs/>
+                <w:sz w:val="24"/>
+                <w:szCs w:val="24"/>
+              </w:rPr>
+              <w:t>ahmed.alghany01@eng-st.cu.edu.eg</w:t>
+            </w:r>
           </w:p>
         </w:tc>
       </w:tr>
@@ -192,16 +222,7 @@
                 <w:szCs w:val="24"/>
               </w:rPr>
             </w:pPr>
-          </w:p>
-        </w:tc>
-        <w:tc>
-          <w:tcPr>
-            <w:tcW w:w="4316" w:type="dxa"/>
-          </w:tcPr>
-          <w:p>
-            <w:pPr>
-              <w:pStyle w:val="ListParagraph"/>
-              <w:ind w:left="0"/>
+            <w:r>
               <w:rPr>
                 <w:rFonts w:asciiTheme="majorBidi" w:hAnsiTheme="majorBidi" w:cstheme="majorBidi"/>
                 <w:b/>
@@ -209,7 +230,36 @@
                 <w:sz w:val="24"/>
                 <w:szCs w:val="24"/>
               </w:rPr>
-            </w:pPr>
+              <w:t>Ahmed Sabry Abdelrady Ahmed</w:t>
+            </w:r>
+          </w:p>
+        </w:tc>
+        <w:tc>
+          <w:tcPr>
+            <w:tcW w:w="4316" w:type="dxa"/>
+          </w:tcPr>
+          <w:p>
+            <w:pPr>
+              <w:pStyle w:val="ListParagraph"/>
+              <w:ind w:left="0"/>
+              <w:rPr>
+                <w:rFonts w:asciiTheme="majorBidi" w:hAnsiTheme="majorBidi" w:cstheme="majorBidi"/>
+                <w:b/>
+                <w:bCs/>
+                <w:sz w:val="24"/>
+                <w:szCs w:val="24"/>
+              </w:rPr>
+            </w:pPr>
+            <w:r>
+              <w:rPr>
+                <w:rFonts w:asciiTheme="majorBidi" w:hAnsiTheme="majorBidi" w:cstheme="majorBidi"/>
+                <w:b/>
+                <w:bCs/>
+                <w:sz w:val="24"/>
+                <w:szCs w:val="24"/>
+              </w:rPr>
+              <w:t>ahmed.ahmed017@eng-st.cu.edu.eg</w:t>
+            </w:r>
           </w:p>
         </w:tc>
       </w:tr>
@@ -230,16 +280,7 @@
                 <w:szCs w:val="24"/>
               </w:rPr>
             </w:pPr>
-          </w:p>
-        </w:tc>
-        <w:tc>
-          <w:tcPr>
-            <w:tcW w:w="4316" w:type="dxa"/>
-          </w:tcPr>
-          <w:p>
-            <w:pPr>
-              <w:pStyle w:val="ListParagraph"/>
-              <w:ind w:left="0"/>
+            <w:r>
               <w:rPr>
                 <w:rFonts w:asciiTheme="majorBidi" w:hAnsiTheme="majorBidi" w:cstheme="majorBidi"/>
                 <w:b/>
@@ -247,7 +288,36 @@
                 <w:sz w:val="24"/>
                 <w:szCs w:val="24"/>
               </w:rPr>
-            </w:pPr>
+              <w:t xml:space="preserve">Basma Hatem Farid Elhoseny </w:t>
+            </w:r>
+          </w:p>
+        </w:tc>
+        <w:tc>
+          <w:tcPr>
+            <w:tcW w:w="4316" w:type="dxa"/>
+          </w:tcPr>
+          <w:p>
+            <w:pPr>
+              <w:pStyle w:val="ListParagraph"/>
+              <w:ind w:left="0"/>
+              <w:rPr>
+                <w:rFonts w:asciiTheme="majorBidi" w:hAnsiTheme="majorBidi" w:cstheme="majorBidi"/>
+                <w:b/>
+                <w:bCs/>
+                <w:sz w:val="24"/>
+                <w:szCs w:val="24"/>
+              </w:rPr>
+            </w:pPr>
+            <w:r>
+              <w:rPr>
+                <w:rFonts w:asciiTheme="majorBidi" w:hAnsiTheme="majorBidi" w:cstheme="majorBidi"/>
+                <w:b/>
+                <w:bCs/>
+                <w:sz w:val="24"/>
+                <w:szCs w:val="24"/>
+              </w:rPr>
+              <w:t>basma.elhoseny01@eng-st.cu.edu.eg</w:t>
+            </w:r>
           </w:p>
         </w:tc>
       </w:tr>
@@ -268,16 +338,7 @@
                 <w:szCs w:val="24"/>
               </w:rPr>
             </w:pPr>
-          </w:p>
-        </w:tc>
-        <w:tc>
-          <w:tcPr>
-            <w:tcW w:w="4316" w:type="dxa"/>
-          </w:tcPr>
-          <w:p>
-            <w:pPr>
-              <w:pStyle w:val="ListParagraph"/>
-              <w:ind w:left="0"/>
+            <w:r>
               <w:rPr>
                 <w:rFonts w:asciiTheme="majorBidi" w:hAnsiTheme="majorBidi" w:cstheme="majorBidi"/>
                 <w:b/>
@@ -285,7 +346,36 @@
                 <w:sz w:val="24"/>
                 <w:szCs w:val="24"/>
               </w:rPr>
-            </w:pPr>
+              <w:t xml:space="preserve">Zeinab Moawad Fayez Hassan </w:t>
+            </w:r>
+          </w:p>
+        </w:tc>
+        <w:tc>
+          <w:tcPr>
+            <w:tcW w:w="4316" w:type="dxa"/>
+          </w:tcPr>
+          <w:p>
+            <w:pPr>
+              <w:pStyle w:val="ListParagraph"/>
+              <w:ind w:left="0"/>
+              <w:rPr>
+                <w:rFonts w:asciiTheme="majorBidi" w:hAnsiTheme="majorBidi" w:cstheme="majorBidi"/>
+                <w:b/>
+                <w:bCs/>
+                <w:sz w:val="24"/>
+                <w:szCs w:val="24"/>
+              </w:rPr>
+            </w:pPr>
+            <w:r>
+              <w:rPr>
+                <w:rFonts w:asciiTheme="majorBidi" w:hAnsiTheme="majorBidi" w:cstheme="majorBidi"/>
+                <w:b/>
+                <w:bCs/>
+                <w:sz w:val="24"/>
+                <w:szCs w:val="24"/>
+              </w:rPr>
+              <w:t>zeinab.hassan00@eng-st.cu.edu.eg</w:t>
+            </w:r>
           </w:p>
         </w:tc>
       </w:tr>
@@ -345,7 +435,7 @@
           <w:sz w:val="24"/>
           <w:szCs w:val="24"/>
         </w:rPr>
-        <w:t xml:space="preserve">Introduction to the problem </w:t>
+        <w:t>Medical diagnosis &amp; automatic report generation of patients’ chest X-rays by denoise image then detect anatomical region</w:t>
       </w:r>
       <w:r>
         <w:rPr>
@@ -354,7 +444,7 @@
           <w:sz w:val="24"/>
           <w:szCs w:val="24"/>
         </w:rPr>
-        <w:t>(</w:t>
+        <w:t>s</w:t>
       </w:r>
       <w:r>
         <w:rPr>
@@ -362,9 +452,8 @@
           <w:color w:val="FF0000"/>
           <w:sz w:val="24"/>
           <w:szCs w:val="24"/>
-          <w:u w:val="single"/>
-        </w:rPr>
-        <w:t>max 30 words</w:t>
+        </w:rPr>
+        <w:t xml:space="preserve"> and diseases in each region then writing full medical report</w:t>
       </w:r>
       <w:r>
         <w:rPr>
@@ -373,7 +462,16 @@
           <w:sz w:val="24"/>
           <w:szCs w:val="24"/>
         </w:rPr>
-        <w:t>)</w:t>
+        <w:t xml:space="preserve"> using AI solutions</w:t>
+      </w:r>
+      <w:r>
+        <w:rPr>
+          <w:rFonts w:asciiTheme="majorBidi" w:hAnsiTheme="majorBidi" w:cstheme="majorBidi"/>
+          <w:color w:val="FF0000"/>
+          <w:sz w:val="24"/>
+          <w:szCs w:val="24"/>
+        </w:rPr>
+        <w:t>.</w:t>
       </w:r>
     </w:p>
     <w:p>
@@ -430,7 +528,7 @@
           <w:sz w:val="24"/>
           <w:szCs w:val="24"/>
         </w:rPr>
-        <w:t xml:space="preserve">Why </w:t>
+        <w:t xml:space="preserve">Reduce </w:t>
       </w:r>
       <w:r>
         <w:rPr>
@@ -439,7 +537,7 @@
           <w:sz w:val="24"/>
           <w:szCs w:val="24"/>
         </w:rPr>
-        <w:t>are</w:t>
+        <w:t>h</w:t>
       </w:r>
       <w:r>
         <w:rPr>
@@ -448,6 +546,42 @@
           <w:sz w:val="24"/>
           <w:szCs w:val="24"/>
         </w:rPr>
+        <w:t xml:space="preserve">igh </w:t>
+      </w:r>
+      <w:r>
+        <w:rPr>
+          <w:rFonts w:asciiTheme="majorBidi" w:hAnsiTheme="majorBidi" w:cstheme="majorBidi"/>
+          <w:color w:val="FF0000"/>
+          <w:sz w:val="24"/>
+          <w:szCs w:val="24"/>
+        </w:rPr>
+        <w:t>c</w:t>
+      </w:r>
+      <w:r>
+        <w:rPr>
+          <w:rFonts w:asciiTheme="majorBidi" w:hAnsiTheme="majorBidi" w:cstheme="majorBidi"/>
+          <w:color w:val="FF0000"/>
+          <w:sz w:val="24"/>
+          <w:szCs w:val="24"/>
+        </w:rPr>
+        <w:t>ost of Radiologists’ time</w:t>
+      </w:r>
+      <w:r>
+        <w:rPr>
+          <w:rFonts w:asciiTheme="majorBidi" w:hAnsiTheme="majorBidi" w:cstheme="majorBidi"/>
+          <w:color w:val="FF0000"/>
+          <w:sz w:val="24"/>
+          <w:szCs w:val="24"/>
+        </w:rPr>
+        <w:t xml:space="preserve"> by speed up</w:t>
+      </w:r>
+      <w:r>
+        <w:rPr>
+          <w:rFonts w:asciiTheme="majorBidi" w:hAnsiTheme="majorBidi" w:cstheme="majorBidi"/>
+          <w:color w:val="FF0000"/>
+          <w:sz w:val="24"/>
+          <w:szCs w:val="24"/>
+        </w:rPr>
         <w:t xml:space="preserve"> </w:t>
       </w:r>
       <w:r>
@@ -457,7 +591,7 @@
           <w:sz w:val="24"/>
           <w:szCs w:val="24"/>
         </w:rPr>
-        <w:t>you</w:t>
+        <w:t>process of</w:t>
       </w:r>
       <w:r>
         <w:rPr>
@@ -466,17 +600,19 @@
           <w:sz w:val="24"/>
           <w:szCs w:val="24"/>
         </w:rPr>
-        <w:t xml:space="preserve"> motivated to work on this problem</w:t>
+        <w:t xml:space="preserve"> diagnosis and create reports of huge number of patients chest x-rays.</w:t>
       </w:r>
-      <w:r>
+    </w:p>
+    <w:p>
+      <w:pPr>
+        <w:pStyle w:val="ListParagraph"/>
         <w:rPr>
           <w:rFonts w:asciiTheme="majorBidi" w:hAnsiTheme="majorBidi" w:cstheme="majorBidi"/>
           <w:color w:val="FF0000"/>
           <w:sz w:val="24"/>
           <w:szCs w:val="24"/>
         </w:rPr>
-        <w:t>?</w:t>
-      </w:r>
+      </w:pPr>
       <w:r>
         <w:rPr>
           <w:rFonts w:asciiTheme="majorBidi" w:hAnsiTheme="majorBidi" w:cstheme="majorBidi"/>
@@ -484,7 +620,7 @@
           <w:sz w:val="24"/>
           <w:szCs w:val="24"/>
         </w:rPr>
-        <w:t xml:space="preserve"> </w:t>
+        <w:t xml:space="preserve">A lot of X-rays are pending in </w:t>
       </w:r>
       <w:r>
         <w:rPr>
@@ -493,7 +629,7 @@
           <w:sz w:val="24"/>
           <w:szCs w:val="24"/>
         </w:rPr>
-        <w:t>(</w:t>
+        <w:t xml:space="preserve">a </w:t>
       </w:r>
       <w:r>
         <w:rPr>
@@ -501,9 +637,8 @@
           <w:color w:val="FF0000"/>
           <w:sz w:val="24"/>
           <w:szCs w:val="24"/>
-          <w:u w:val="single"/>
-        </w:rPr>
-        <w:t>max 30 words</w:t>
+        </w:rPr>
+        <w:t xml:space="preserve">queue where more severe cases </w:t>
       </w:r>
       <w:r>
         <w:rPr>
@@ -512,7 +647,25 @@
           <w:sz w:val="24"/>
           <w:szCs w:val="24"/>
         </w:rPr>
-        <w:t>)</w:t>
+        <w:t>have</w:t>
+      </w:r>
+      <w:r>
+        <w:rPr>
+          <w:rFonts w:asciiTheme="majorBidi" w:hAnsiTheme="majorBidi" w:cstheme="majorBidi"/>
+          <w:color w:val="FF0000"/>
+          <w:sz w:val="24"/>
+          <w:szCs w:val="24"/>
+        </w:rPr>
+        <w:t xml:space="preserve"> to be checked first</w:t>
+      </w:r>
+      <w:r>
+        <w:rPr>
+          <w:rFonts w:asciiTheme="majorBidi" w:hAnsiTheme="majorBidi" w:cstheme="majorBidi"/>
+          <w:color w:val="FF0000"/>
+          <w:sz w:val="24"/>
+          <w:szCs w:val="24"/>
+        </w:rPr>
+        <w:t>.</w:t>
       </w:r>
     </w:p>
     <w:p>
@@ -543,6 +696,78 @@
       </w:pPr>
       <w:r>
         <w:rPr>
+          <w:noProof/>
+        </w:rPr>
+        <w:drawing>
+          <wp:anchor distT="0" distB="0" distL="114300" distR="114300" simplePos="0" relativeHeight="251658240" behindDoc="0" locked="0" layoutInCell="1" allowOverlap="1" wp14:anchorId="72E4DD07" wp14:editId="4F89275F">
+            <wp:simplePos x="0" y="0"/>
+            <wp:positionH relativeFrom="margin">
+              <wp:posOffset>144780</wp:posOffset>
+            </wp:positionH>
+            <wp:positionV relativeFrom="paragraph">
+              <wp:posOffset>358775</wp:posOffset>
+            </wp:positionV>
+            <wp:extent cx="5943600" cy="3802380"/>
+            <wp:effectExtent l="0" t="0" r="0" b="7620"/>
+            <wp:wrapThrough wrapText="bothSides">
+              <wp:wrapPolygon edited="0">
+                <wp:start x="0" y="0"/>
+                <wp:lineTo x="0" y="21535"/>
+                <wp:lineTo x="21531" y="21535"/>
+                <wp:lineTo x="21531" y="0"/>
+                <wp:lineTo x="0" y="0"/>
+              </wp:wrapPolygon>
+            </wp:wrapThrough>
+            <wp:docPr id="1228992855" name="Picture 1"/>
+            <wp:cNvGraphicFramePr>
+              <a:graphicFrameLocks xmlns:a="http://schemas.openxmlformats.org/drawingml/2006/main" noChangeAspect="1"/>
+            </wp:cNvGraphicFramePr>
+            <a:graphic xmlns:a="http://schemas.openxmlformats.org/drawingml/2006/main">
+              <a:graphicData uri="http://schemas.openxmlformats.org/drawingml/2006/picture">
+                <pic:pic xmlns:pic="http://schemas.openxmlformats.org/drawingml/2006/picture">
+                  <pic:nvPicPr>
+                    <pic:cNvPr id="0" name="Picture 1"/>
+                    <pic:cNvPicPr>
+                      <a:picLocks noChangeAspect="1" noChangeArrowheads="1"/>
+                    </pic:cNvPicPr>
+                  </pic:nvPicPr>
+                  <pic:blipFill>
+                    <a:blip r:embed="rId7">
+                      <a:extLst>
+                        <a:ext uri="{28A0092B-C50C-407E-A947-70E740481C1C}">
+                          <a14:useLocalDpi xmlns:a14="http://schemas.microsoft.com/office/drawing/2010/main" val="0"/>
+                        </a:ext>
+                      </a:extLst>
+                    </a:blip>
+                    <a:srcRect/>
+                    <a:stretch>
+                      <a:fillRect/>
+                    </a:stretch>
+                  </pic:blipFill>
+                  <pic:spPr bwMode="auto">
+                    <a:xfrm>
+                      <a:off x="0" y="0"/>
+                      <a:ext cx="5943600" cy="3802380"/>
+                    </a:xfrm>
+                    <a:prstGeom prst="rect">
+                      <a:avLst/>
+                    </a:prstGeom>
+                    <a:noFill/>
+                    <a:ln>
+                      <a:noFill/>
+                    </a:ln>
+                  </pic:spPr>
+                </pic:pic>
+              </a:graphicData>
+            </a:graphic>
+            <wp14:sizeRelV relativeFrom="margin">
+              <wp14:pctHeight>0</wp14:pctHeight>
+            </wp14:sizeRelV>
+          </wp:anchor>
+        </w:drawing>
+      </w:r>
+      <w:r>
+        <w:rPr>
           <w:rFonts w:asciiTheme="majorBidi" w:hAnsiTheme="majorBidi" w:cstheme="majorBidi"/>
           <w:b/>
           <w:bCs/>
@@ -551,55 +776,6 @@
         </w:rPr>
         <w:t xml:space="preserve">System Architecture </w:t>
       </w:r>
-    </w:p>
-    <w:p>
-      <w:pPr>
-        <w:pStyle w:val="ListParagraph"/>
-        <w:rPr>
-          <w:rFonts w:asciiTheme="majorBidi" w:hAnsiTheme="majorBidi" w:cstheme="majorBidi"/>
-          <w:color w:val="FF0000"/>
-          <w:sz w:val="24"/>
-          <w:szCs w:val="24"/>
-        </w:rPr>
-      </w:pPr>
-      <w:r>
-        <w:rPr>
-          <w:rFonts w:asciiTheme="majorBidi" w:hAnsiTheme="majorBidi" w:cstheme="majorBidi"/>
-          <w:color w:val="FF0000"/>
-          <w:sz w:val="24"/>
-          <w:szCs w:val="24"/>
-        </w:rPr>
-        <w:t xml:space="preserve">In this section, draw the block diagram of your system </w:t>
-      </w:r>
-      <w:r>
-        <w:rPr>
-          <w:rFonts w:asciiTheme="majorBidi" w:hAnsiTheme="majorBidi" w:cstheme="majorBidi"/>
-          <w:color w:val="FF0000"/>
-          <w:sz w:val="24"/>
-          <w:szCs w:val="24"/>
-        </w:rPr>
-        <w:t>showing</w:t>
-      </w:r>
-      <w:r>
-        <w:rPr>
-          <w:rFonts w:asciiTheme="majorBidi" w:hAnsiTheme="majorBidi" w:cstheme="majorBidi"/>
-          <w:color w:val="FF0000"/>
-          <w:sz w:val="24"/>
-          <w:szCs w:val="24"/>
-        </w:rPr>
-        <w:t xml:space="preserve"> the flow between different modules.</w:t>
-      </w:r>
-    </w:p>
-    <w:p>
-      <w:pPr>
-        <w:pStyle w:val="ListParagraph"/>
-        <w:rPr>
-          <w:rFonts w:asciiTheme="majorBidi" w:hAnsiTheme="majorBidi" w:cstheme="majorBidi"/>
-          <w:color w:val="FF0000"/>
-          <w:sz w:val="24"/>
-          <w:szCs w:val="24"/>
-        </w:rPr>
-      </w:pPr>
     </w:p>
     <w:p>
       <w:pPr>
@@ -624,6 +800,7 @@
           <w:sz w:val="28"/>
           <w:szCs w:val="28"/>
         </w:rPr>
+        <w:lastRenderedPageBreak/>
         <w:t>List of Deliverables</w:t>
       </w:r>
     </w:p>
@@ -632,113 +809,12 @@
         <w:pStyle w:val="ListParagraph"/>
         <w:rPr>
           <w:rFonts w:asciiTheme="majorBidi" w:hAnsiTheme="majorBidi" w:cstheme="majorBidi"/>
-          <w:color w:val="FF0000"/>
-          <w:sz w:val="24"/>
-          <w:szCs w:val="24"/>
-        </w:rPr>
-      </w:pPr>
-      <w:r>
-        <w:rPr>
-          <w:rFonts w:asciiTheme="majorBidi" w:hAnsiTheme="majorBidi" w:cstheme="majorBidi"/>
-          <w:color w:val="FF0000"/>
-          <w:sz w:val="24"/>
-          <w:szCs w:val="24"/>
-        </w:rPr>
-        <w:t xml:space="preserve">State </w:t>
-      </w:r>
-      <w:r>
-        <w:rPr>
-          <w:rFonts w:asciiTheme="majorBidi" w:hAnsiTheme="majorBidi" w:cstheme="majorBidi"/>
-          <w:color w:val="FF0000"/>
-          <w:sz w:val="24"/>
-          <w:szCs w:val="24"/>
-        </w:rPr>
-        <w:t xml:space="preserve">the main modules of </w:t>
-      </w:r>
-      <w:r>
-        <w:rPr>
-          <w:rFonts w:asciiTheme="majorBidi" w:hAnsiTheme="majorBidi" w:cstheme="majorBidi"/>
-          <w:color w:val="FF0000"/>
-          <w:sz w:val="24"/>
-          <w:szCs w:val="24"/>
-        </w:rPr>
-        <w:t>your</w:t>
-      </w:r>
-      <w:r>
-        <w:rPr>
-          <w:rFonts w:asciiTheme="majorBidi" w:hAnsiTheme="majorBidi" w:cstheme="majorBidi"/>
-          <w:color w:val="FF0000"/>
-          <w:sz w:val="24"/>
-          <w:szCs w:val="24"/>
-        </w:rPr>
-        <w:t xml:space="preserve"> system with its function, inputs and expected outputs </w:t>
-      </w:r>
-    </w:p>
-    <w:p>
-      <w:pPr>
-        <w:pStyle w:val="ListParagraph"/>
-        <w:numPr>
-          <w:ilvl w:val="0"/>
-          <w:numId w:val="4"/>
-        </w:numPr>
-        <w:rPr>
-          <w:rFonts w:asciiTheme="majorBidi" w:hAnsiTheme="majorBidi" w:cstheme="majorBidi"/>
-          <w:color w:val="FF0000"/>
-          <w:sz w:val="24"/>
-          <w:szCs w:val="24"/>
-        </w:rPr>
-      </w:pPr>
-      <w:r>
-        <w:rPr>
-          <w:rFonts w:asciiTheme="majorBidi" w:hAnsiTheme="majorBidi" w:cstheme="majorBidi"/>
-          <w:color w:val="FF0000"/>
-          <w:sz w:val="24"/>
-          <w:szCs w:val="24"/>
-        </w:rPr>
-        <w:t xml:space="preserve">Number of modules must be at least equal to number of team members </w:t>
-      </w:r>
-    </w:p>
-    <w:p>
-      <w:pPr>
-        <w:pStyle w:val="ListParagraph"/>
-        <w:numPr>
-          <w:ilvl w:val="0"/>
-          <w:numId w:val="4"/>
-        </w:numPr>
-        <w:rPr>
-          <w:rFonts w:asciiTheme="majorBidi" w:hAnsiTheme="majorBidi" w:cstheme="majorBidi"/>
-          <w:color w:val="FF0000"/>
-          <w:sz w:val="24"/>
-          <w:szCs w:val="24"/>
-        </w:rPr>
-      </w:pPr>
-      <w:r>
-        <w:rPr>
-          <w:rFonts w:asciiTheme="majorBidi" w:hAnsiTheme="majorBidi" w:cstheme="majorBidi"/>
-          <w:color w:val="FF0000"/>
-          <w:sz w:val="24"/>
-          <w:szCs w:val="24"/>
-        </w:rPr>
-        <w:t xml:space="preserve">Max number of modules including the </w:t>
-      </w:r>
-      <w:r>
-        <w:rPr>
-          <w:rFonts w:asciiTheme="majorBidi" w:hAnsiTheme="majorBidi" w:cstheme="majorBidi"/>
-          <w:color w:val="FF0000"/>
-          <w:sz w:val="24"/>
-          <w:szCs w:val="24"/>
-        </w:rPr>
-        <w:t>integration</w:t>
-      </w:r>
-      <w:r>
-        <w:rPr>
-          <w:rFonts w:asciiTheme="majorBidi" w:hAnsiTheme="majorBidi" w:cstheme="majorBidi"/>
-          <w:color w:val="FF0000"/>
-          <w:sz w:val="24"/>
-          <w:szCs w:val="24"/>
-        </w:rPr>
-        <w:t xml:space="preserve"> of whole project must not exceed 6 modules</w:t>
-      </w:r>
+          <w:b/>
+          <w:bCs/>
+          <w:sz w:val="28"/>
+          <w:szCs w:val="28"/>
+        </w:rPr>
+      </w:pPr>
     </w:p>
     <w:tbl>
       <w:tblPr>
@@ -748,16 +824,17 @@
         <w:tblLook w:val="04A0" w:firstRow="1" w:lastRow="0" w:firstColumn="1" w:lastColumn="0" w:noHBand="0" w:noVBand="1"/>
       </w:tblPr>
       <w:tblGrid>
-        <w:gridCol w:w="2430"/>
-        <w:gridCol w:w="1890"/>
-        <w:gridCol w:w="1710"/>
-        <w:gridCol w:w="2160"/>
+        <w:gridCol w:w="2010"/>
+        <w:gridCol w:w="2409"/>
+        <w:gridCol w:w="1701"/>
+        <w:gridCol w:w="2070"/>
         <w:gridCol w:w="2340"/>
       </w:tblGrid>
       <w:tr>
         <w:tc>
           <w:tcPr>
-            <w:tcW w:w="2430" w:type="dxa"/>
+            <w:tcW w:w="2010" w:type="dxa"/>
+            <w:vAlign w:val="center"/>
           </w:tcPr>
           <w:p>
             <w:pPr>
@@ -786,7 +863,8 @@
         </w:tc>
         <w:tc>
           <w:tcPr>
-            <w:tcW w:w="1890" w:type="dxa"/>
+            <w:tcW w:w="2409" w:type="dxa"/>
+            <w:vAlign w:val="center"/>
           </w:tcPr>
           <w:p>
             <w:pPr>
@@ -815,7 +893,8 @@
         </w:tc>
         <w:tc>
           <w:tcPr>
-            <w:tcW w:w="1710" w:type="dxa"/>
+            <w:tcW w:w="1701" w:type="dxa"/>
+            <w:vAlign w:val="center"/>
           </w:tcPr>
           <w:p>
             <w:pPr>
@@ -844,7 +923,8 @@
         </w:tc>
         <w:tc>
           <w:tcPr>
-            <w:tcW w:w="2160" w:type="dxa"/>
+            <w:tcW w:w="2070" w:type="dxa"/>
+            <w:vAlign w:val="center"/>
           </w:tcPr>
           <w:p>
             <w:pPr>
@@ -874,6 +954,7 @@
         <w:tc>
           <w:tcPr>
             <w:tcW w:w="2340" w:type="dxa"/>
+            <w:vAlign w:val="center"/>
           </w:tcPr>
           <w:p>
             <w:pPr>
@@ -912,9 +993,13 @@
         </w:tc>
       </w:tr>
       <w:tr>
-        <w:tc>
-          <w:tcPr>
-            <w:tcW w:w="2430" w:type="dxa"/>
+        <w:trPr>
+          <w:trHeight w:val="1914"/>
+        </w:trPr>
+        <w:tc>
+          <w:tcPr>
+            <w:tcW w:w="2010" w:type="dxa"/>
+            <w:vAlign w:val="center"/>
           </w:tcPr>
           <w:p>
             <w:pPr>
@@ -935,13 +1020,165 @@
                 <w:sz w:val="24"/>
                 <w:szCs w:val="24"/>
               </w:rPr>
-              <w:t>Module 1</w:t>
-            </w:r>
-          </w:p>
-        </w:tc>
-        <w:tc>
-          <w:tcPr>
-            <w:tcW w:w="1890" w:type="dxa"/>
+              <w:t>Denoising</w:t>
+            </w:r>
+          </w:p>
+        </w:tc>
+        <w:tc>
+          <w:tcPr>
+            <w:tcW w:w="2409" w:type="dxa"/>
+            <w:vAlign w:val="center"/>
+          </w:tcPr>
+          <w:p>
+            <w:pPr>
+              <w:pStyle w:val="ListParagraph"/>
+              <w:ind w:left="0"/>
+              <w:jc w:val="center"/>
+              <w:rPr>
+                <w:rFonts w:asciiTheme="majorBidi" w:hAnsiTheme="majorBidi" w:cstheme="majorBidi"/>
+                <w:sz w:val="20"/>
+                <w:szCs w:val="20"/>
+              </w:rPr>
+            </w:pPr>
+            <w:r>
+              <w:rPr>
+                <w:rFonts w:asciiTheme="majorBidi" w:hAnsiTheme="majorBidi" w:cstheme="majorBidi"/>
+                <w:sz w:val="20"/>
+                <w:szCs w:val="20"/>
+              </w:rPr>
+              <w:t>Remove all possible Device Noises from X-rays while keeping relevant medical information</w:t>
+            </w:r>
+          </w:p>
+        </w:tc>
+        <w:tc>
+          <w:tcPr>
+            <w:tcW w:w="1701" w:type="dxa"/>
+            <w:vAlign w:val="center"/>
+          </w:tcPr>
+          <w:p>
+            <w:pPr>
+              <w:pStyle w:val="ListParagraph"/>
+              <w:spacing w:before="240"/>
+              <w:ind w:left="0"/>
+              <w:jc w:val="center"/>
+              <w:rPr>
+                <w:rFonts w:asciiTheme="majorBidi" w:hAnsiTheme="majorBidi" w:cstheme="majorBidi"/>
+                <w:sz w:val="20"/>
+                <w:szCs w:val="20"/>
+              </w:rPr>
+            </w:pPr>
+            <w:r>
+              <w:rPr>
+                <w:rFonts w:asciiTheme="majorBidi" w:hAnsiTheme="majorBidi" w:cstheme="majorBidi"/>
+                <w:sz w:val="20"/>
+                <w:szCs w:val="20"/>
+              </w:rPr>
+              <w:t>X-Ray Image</w:t>
+            </w:r>
+          </w:p>
+        </w:tc>
+        <w:tc>
+          <w:tcPr>
+            <w:tcW w:w="2070" w:type="dxa"/>
+            <w:vAlign w:val="center"/>
+          </w:tcPr>
+          <w:p>
+            <w:pPr>
+              <w:pStyle w:val="ListParagraph"/>
+              <w:ind w:left="0"/>
+              <w:jc w:val="center"/>
+              <w:rPr>
+                <w:rFonts w:asciiTheme="majorBidi" w:hAnsiTheme="majorBidi" w:cstheme="majorBidi"/>
+                <w:sz w:val="20"/>
+                <w:szCs w:val="20"/>
+              </w:rPr>
+            </w:pPr>
+            <w:r>
+              <w:rPr>
+                <w:rFonts w:asciiTheme="majorBidi" w:hAnsiTheme="majorBidi" w:cstheme="majorBidi"/>
+                <w:sz w:val="20"/>
+                <w:szCs w:val="20"/>
+              </w:rPr>
+              <w:t>Filtered X-ray image</w:t>
+            </w:r>
+          </w:p>
+        </w:tc>
+        <w:tc>
+          <w:tcPr>
+            <w:tcW w:w="2340" w:type="dxa"/>
+            <w:vAlign w:val="center"/>
+          </w:tcPr>
+          <w:p>
+            <w:pPr>
+              <w:pStyle w:val="ListParagraph"/>
+              <w:ind w:left="0"/>
+              <w:jc w:val="center"/>
+              <w:rPr>
+                <w:rFonts w:asciiTheme="majorBidi" w:hAnsiTheme="majorBidi" w:cstheme="majorBidi"/>
+                <w:sz w:val="20"/>
+                <w:szCs w:val="20"/>
+              </w:rPr>
+            </w:pPr>
+            <w:r>
+              <w:rPr>
+                <w:rFonts w:asciiTheme="majorBidi" w:hAnsiTheme="majorBidi" w:cstheme="majorBidi"/>
+                <w:sz w:val="20"/>
+                <w:szCs w:val="20"/>
+              </w:rPr>
+              <w:t>50%</w:t>
+            </w:r>
+          </w:p>
+        </w:tc>
+      </w:tr>
+      <w:tr>
+        <w:trPr>
+          <w:trHeight w:val="2253"/>
+        </w:trPr>
+        <w:tc>
+          <w:tcPr>
+            <w:tcW w:w="2010" w:type="dxa"/>
+            <w:vAlign w:val="center"/>
+          </w:tcPr>
+          <w:p>
+            <w:pPr>
+              <w:pStyle w:val="ListParagraph"/>
+              <w:ind w:left="0"/>
+              <w:jc w:val="center"/>
+              <w:rPr>
+                <w:rFonts w:asciiTheme="majorBidi" w:hAnsiTheme="majorBidi" w:cstheme="majorBidi"/>
+                <w:color w:val="FF0000"/>
+                <w:sz w:val="24"/>
+                <w:szCs w:val="24"/>
+              </w:rPr>
+            </w:pPr>
+          </w:p>
+          <w:p>
+            <w:pPr>
+              <w:pStyle w:val="ListParagraph"/>
+              <w:ind w:left="0"/>
+              <w:jc w:val="center"/>
+              <w:rPr>
+                <w:rFonts w:asciiTheme="majorBidi" w:hAnsiTheme="majorBidi" w:cstheme="majorBidi"/>
+                <w:color w:val="FF0000"/>
+                <w:sz w:val="24"/>
+                <w:szCs w:val="24"/>
+              </w:rPr>
+            </w:pPr>
+            <w:r>
+              <w:rPr>
+                <w:rFonts w:asciiTheme="majorBidi" w:hAnsiTheme="majorBidi" w:cstheme="majorBidi"/>
+                <w:color w:val="FF0000"/>
+                <w:sz w:val="24"/>
+                <w:szCs w:val="24"/>
+              </w:rPr>
+              <w:t>Region Detection</w:t>
+            </w:r>
+          </w:p>
+        </w:tc>
+        <w:tc>
+          <w:tcPr>
+            <w:tcW w:w="2409" w:type="dxa"/>
+            <w:vAlign w:val="center"/>
           </w:tcPr>
           <w:p>
             <w:pPr>
@@ -956,11 +1193,39 @@
                 <w:szCs w:val="24"/>
               </w:rPr>
             </w:pPr>
-          </w:p>
-        </w:tc>
-        <w:tc>
-          <w:tcPr>
-            <w:tcW w:w="1710" w:type="dxa"/>
+            <w:r>
+              <w:rPr>
+                <w:rFonts w:asciiTheme="majorBidi" w:hAnsiTheme="majorBidi" w:cstheme="majorBidi"/>
+                <w:sz w:val="20"/>
+                <w:szCs w:val="20"/>
+              </w:rPr>
+              <w:t>Detect 29</w:t>
+            </w:r>
+            <w:r>
+              <w:t xml:space="preserve"> </w:t>
+            </w:r>
+            <w:r>
+              <w:rPr>
+                <w:rFonts w:asciiTheme="majorBidi" w:hAnsiTheme="majorBidi" w:cstheme="majorBidi"/>
+                <w:sz w:val="20"/>
+                <w:szCs w:val="20"/>
+              </w:rPr>
+              <w:t>anatomical</w:t>
+            </w:r>
+            <w:r>
+              <w:rPr>
+                <w:rFonts w:asciiTheme="majorBidi" w:hAnsiTheme="majorBidi" w:cstheme="majorBidi"/>
+                <w:sz w:val="20"/>
+                <w:szCs w:val="20"/>
+              </w:rPr>
+              <w:t xml:space="preserve"> medical regions with corresponding visual features of each region</w:t>
+            </w:r>
+          </w:p>
+        </w:tc>
+        <w:tc>
+          <w:tcPr>
+            <w:tcW w:w="1701" w:type="dxa"/>
+            <w:vAlign w:val="center"/>
           </w:tcPr>
           <w:p>
             <w:pPr>
@@ -969,17 +1234,24 @@
               <w:jc w:val="center"/>
               <w:rPr>
                 <w:rFonts w:asciiTheme="majorBidi" w:hAnsiTheme="majorBidi" w:cstheme="majorBidi"/>
-                <w:b/>
-                <w:bCs/>
-                <w:sz w:val="24"/>
-                <w:szCs w:val="24"/>
-              </w:rPr>
-            </w:pPr>
-          </w:p>
-        </w:tc>
-        <w:tc>
-          <w:tcPr>
-            <w:tcW w:w="2160" w:type="dxa"/>
+                <w:sz w:val="20"/>
+                <w:szCs w:val="20"/>
+              </w:rPr>
+            </w:pPr>
+            <w:r>
+              <w:rPr>
+                <w:rFonts w:asciiTheme="majorBidi" w:hAnsiTheme="majorBidi" w:cstheme="majorBidi"/>
+                <w:sz w:val="20"/>
+                <w:szCs w:val="20"/>
+              </w:rPr>
+              <w:t>Filtered X-ray Image</w:t>
+            </w:r>
+          </w:p>
+        </w:tc>
+        <w:tc>
+          <w:tcPr>
+            <w:tcW w:w="2070" w:type="dxa"/>
+            <w:vAlign w:val="center"/>
           </w:tcPr>
           <w:p>
             <w:pPr>
@@ -988,17 +1260,24 @@
               <w:jc w:val="center"/>
               <w:rPr>
                 <w:rFonts w:asciiTheme="majorBidi" w:hAnsiTheme="majorBidi" w:cstheme="majorBidi"/>
-                <w:b/>
-                <w:bCs/>
-                <w:sz w:val="24"/>
-                <w:szCs w:val="24"/>
-              </w:rPr>
-            </w:pPr>
+                <w:sz w:val="20"/>
+                <w:szCs w:val="20"/>
+              </w:rPr>
+            </w:pPr>
+            <w:r>
+              <w:rPr>
+                <w:rFonts w:asciiTheme="majorBidi" w:hAnsiTheme="majorBidi" w:cstheme="majorBidi"/>
+                <w:sz w:val="20"/>
+                <w:szCs w:val="20"/>
+              </w:rPr>
+              <w:t>29 visual features along with bounding boxes of each region</w:t>
+            </w:r>
           </w:p>
         </w:tc>
         <w:tc>
           <w:tcPr>
             <w:tcW w:w="2340" w:type="dxa"/>
+            <w:vAlign w:val="center"/>
           </w:tcPr>
           <w:p>
             <w:pPr>
@@ -1007,19 +1286,26 @@
               <w:jc w:val="center"/>
               <w:rPr>
                 <w:rFonts w:asciiTheme="majorBidi" w:hAnsiTheme="majorBidi" w:cstheme="majorBidi"/>
-                <w:b/>
-                <w:bCs/>
-                <w:sz w:val="24"/>
-                <w:szCs w:val="24"/>
-              </w:rPr>
-            </w:pPr>
+                <w:sz w:val="20"/>
+                <w:szCs w:val="20"/>
+              </w:rPr>
+            </w:pPr>
+            <w:r>
+              <w:rPr>
+                <w:rFonts w:asciiTheme="majorBidi" w:hAnsiTheme="majorBidi" w:cstheme="majorBidi"/>
+                <w:sz w:val="20"/>
+                <w:szCs w:val="20"/>
+              </w:rPr>
+              <w:t>100%</w:t>
+            </w:r>
           </w:p>
         </w:tc>
       </w:tr>
       <w:tr>
         <w:tc>
           <w:tcPr>
-            <w:tcW w:w="2430" w:type="dxa"/>
+            <w:tcW w:w="2010" w:type="dxa"/>
+            <w:vAlign w:val="center"/>
           </w:tcPr>
           <w:p>
             <w:pPr>
@@ -1039,79 +1325,163 @@
                 <w:sz w:val="24"/>
                 <w:szCs w:val="24"/>
               </w:rPr>
-              <w:t>Module 2</w:t>
-            </w:r>
-          </w:p>
-        </w:tc>
-        <w:tc>
-          <w:tcPr>
-            <w:tcW w:w="1890" w:type="dxa"/>
-          </w:tcPr>
-          <w:p>
-            <w:pPr>
-              <w:pStyle w:val="ListParagraph"/>
-              <w:ind w:left="0"/>
-              <w:rPr>
-                <w:rFonts w:asciiTheme="majorBidi" w:hAnsiTheme="majorBidi" w:cstheme="majorBidi"/>
-                <w:sz w:val="24"/>
-                <w:szCs w:val="24"/>
-              </w:rPr>
-            </w:pPr>
-          </w:p>
-        </w:tc>
-        <w:tc>
-          <w:tcPr>
-            <w:tcW w:w="1710" w:type="dxa"/>
-          </w:tcPr>
-          <w:p>
-            <w:pPr>
-              <w:pStyle w:val="ListParagraph"/>
-              <w:ind w:left="0"/>
-              <w:rPr>
-                <w:rFonts w:asciiTheme="majorBidi" w:hAnsiTheme="majorBidi" w:cstheme="majorBidi"/>
-                <w:sz w:val="24"/>
-                <w:szCs w:val="24"/>
-              </w:rPr>
-            </w:pPr>
-          </w:p>
-        </w:tc>
-        <w:tc>
-          <w:tcPr>
-            <w:tcW w:w="2160" w:type="dxa"/>
-          </w:tcPr>
-          <w:p>
-            <w:pPr>
-              <w:pStyle w:val="ListParagraph"/>
-              <w:ind w:left="0"/>
-              <w:rPr>
-                <w:rFonts w:asciiTheme="majorBidi" w:hAnsiTheme="majorBidi" w:cstheme="majorBidi"/>
-                <w:sz w:val="24"/>
-                <w:szCs w:val="24"/>
-              </w:rPr>
-            </w:pPr>
+              <w:t>Multi-Label Classifier</w:t>
+            </w:r>
+          </w:p>
+        </w:tc>
+        <w:tc>
+          <w:tcPr>
+            <w:tcW w:w="2409" w:type="dxa"/>
+            <w:vAlign w:val="center"/>
+          </w:tcPr>
+          <w:p>
+            <w:pPr>
+              <w:pStyle w:val="ListParagraph"/>
+              <w:ind w:left="0"/>
+              <w:jc w:val="center"/>
+              <w:rPr>
+                <w:rFonts w:asciiTheme="majorBidi" w:hAnsiTheme="majorBidi" w:cstheme="majorBidi"/>
+                <w:sz w:val="24"/>
+                <w:szCs w:val="24"/>
+              </w:rPr>
+            </w:pPr>
+            <w:r>
+              <w:rPr>
+                <w:rFonts w:asciiTheme="majorBidi" w:hAnsiTheme="majorBidi" w:cstheme="majorBidi"/>
+                <w:sz w:val="24"/>
+                <w:szCs w:val="24"/>
+              </w:rPr>
+              <w:t>Detect abnormality in each region then detect diseases</w:t>
+            </w:r>
+          </w:p>
+        </w:tc>
+        <w:tc>
+          <w:tcPr>
+            <w:tcW w:w="1701" w:type="dxa"/>
+            <w:vAlign w:val="center"/>
+          </w:tcPr>
+          <w:p>
+            <w:pPr>
+              <w:pStyle w:val="ListParagraph"/>
+              <w:ind w:left="0"/>
+              <w:jc w:val="center"/>
+              <w:rPr>
+                <w:rFonts w:asciiTheme="majorBidi" w:hAnsiTheme="majorBidi" w:cstheme="majorBidi"/>
+                <w:sz w:val="24"/>
+                <w:szCs w:val="24"/>
+              </w:rPr>
+            </w:pPr>
+            <w:r>
+              <w:rPr>
+                <w:rFonts w:asciiTheme="majorBidi" w:hAnsiTheme="majorBidi" w:cstheme="majorBidi"/>
+                <w:sz w:val="20"/>
+                <w:szCs w:val="20"/>
+              </w:rPr>
+              <w:t>29 visual features of each region</w:t>
+            </w:r>
+          </w:p>
+        </w:tc>
+        <w:tc>
+          <w:tcPr>
+            <w:tcW w:w="2070" w:type="dxa"/>
+            <w:vAlign w:val="center"/>
+          </w:tcPr>
+          <w:p>
+            <w:pPr>
+              <w:pStyle w:val="ListParagraph"/>
+              <w:ind w:left="0"/>
+              <w:jc w:val="center"/>
+              <w:rPr>
+                <w:rFonts w:asciiTheme="majorBidi" w:hAnsiTheme="majorBidi" w:cstheme="majorBidi"/>
+                <w:sz w:val="20"/>
+                <w:szCs w:val="20"/>
+              </w:rPr>
+            </w:pPr>
+            <w:r>
+              <w:rPr>
+                <w:rFonts w:asciiTheme="majorBidi" w:hAnsiTheme="majorBidi" w:cstheme="majorBidi"/>
+                <w:sz w:val="20"/>
+                <w:szCs w:val="20"/>
+              </w:rPr>
+              <w:t>Selected</w:t>
+            </w:r>
+            <w:r>
+              <w:rPr>
+                <w:rFonts w:asciiTheme="majorBidi" w:hAnsiTheme="majorBidi" w:cstheme="majorBidi"/>
+                <w:sz w:val="20"/>
+                <w:szCs w:val="20"/>
+              </w:rPr>
+              <w:t xml:space="preserve"> abnormal</w:t>
+            </w:r>
+            <w:r>
+              <w:rPr>
+                <w:rFonts w:asciiTheme="majorBidi" w:hAnsiTheme="majorBidi" w:cstheme="majorBidi"/>
+                <w:sz w:val="20"/>
+                <w:szCs w:val="20"/>
+              </w:rPr>
+              <w:t xml:space="preserve"> visual features </w:t>
+            </w:r>
+            <w:r>
+              <w:rPr>
+                <w:rFonts w:asciiTheme="majorBidi" w:hAnsiTheme="majorBidi" w:cstheme="majorBidi"/>
+                <w:sz w:val="20"/>
+                <w:szCs w:val="20"/>
+              </w:rPr>
+              <w:t xml:space="preserve">of regions </w:t>
+            </w:r>
+            <w:r>
+              <w:rPr>
+                <w:rFonts w:asciiTheme="majorBidi" w:hAnsiTheme="majorBidi" w:cstheme="majorBidi"/>
+                <w:sz w:val="20"/>
+                <w:szCs w:val="20"/>
+              </w:rPr>
+              <w:t xml:space="preserve">to generate report on it </w:t>
+            </w:r>
+            <w:r>
+              <w:rPr>
+                <w:rFonts w:asciiTheme="majorBidi" w:hAnsiTheme="majorBidi" w:cstheme="majorBidi"/>
+                <w:sz w:val="20"/>
+                <w:szCs w:val="20"/>
+              </w:rPr>
+              <w:t>with possible diseases in each region</w:t>
+            </w:r>
           </w:p>
         </w:tc>
         <w:tc>
           <w:tcPr>
             <w:tcW w:w="2340" w:type="dxa"/>
-          </w:tcPr>
-          <w:p>
-            <w:pPr>
-              <w:pStyle w:val="ListParagraph"/>
-              <w:ind w:left="0"/>
-              <w:rPr>
-                <w:rFonts w:asciiTheme="majorBidi" w:hAnsiTheme="majorBidi" w:cstheme="majorBidi"/>
-                <w:sz w:val="24"/>
-                <w:szCs w:val="24"/>
-              </w:rPr>
-            </w:pPr>
+            <w:vAlign w:val="center"/>
+          </w:tcPr>
+          <w:p>
+            <w:pPr>
+              <w:pStyle w:val="ListParagraph"/>
+              <w:ind w:left="0"/>
+              <w:jc w:val="center"/>
+              <w:rPr>
+                <w:rFonts w:asciiTheme="majorBidi" w:hAnsiTheme="majorBidi" w:cstheme="majorBidi"/>
+                <w:sz w:val="20"/>
+                <w:szCs w:val="20"/>
+              </w:rPr>
+            </w:pPr>
+            <w:r>
+              <w:rPr>
+                <w:rFonts w:asciiTheme="majorBidi" w:hAnsiTheme="majorBidi" w:cstheme="majorBidi"/>
+                <w:sz w:val="20"/>
+                <w:szCs w:val="20"/>
+              </w:rPr>
+              <w:t>100%</w:t>
+            </w:r>
           </w:p>
         </w:tc>
       </w:tr>
       <w:tr>
-        <w:tc>
-          <w:tcPr>
-            <w:tcW w:w="2430" w:type="dxa"/>
+        <w:trPr>
+          <w:trHeight w:val="1170"/>
+        </w:trPr>
+        <w:tc>
+          <w:tcPr>
+            <w:tcW w:w="2010" w:type="dxa"/>
+            <w:vAlign w:val="center"/>
           </w:tcPr>
           <w:p>
             <w:pPr>
@@ -1131,72 +1501,297 @@
                 <w:sz w:val="24"/>
                 <w:szCs w:val="24"/>
               </w:rPr>
-              <w:t>Module 3</w:t>
-            </w:r>
-          </w:p>
-        </w:tc>
-        <w:tc>
-          <w:tcPr>
-            <w:tcW w:w="1890" w:type="dxa"/>
-          </w:tcPr>
-          <w:p>
-            <w:pPr>
-              <w:pStyle w:val="ListParagraph"/>
-              <w:ind w:left="0"/>
-              <w:rPr>
-                <w:rFonts w:asciiTheme="majorBidi" w:hAnsiTheme="majorBidi" w:cstheme="majorBidi"/>
-                <w:sz w:val="24"/>
-                <w:szCs w:val="24"/>
-              </w:rPr>
-            </w:pPr>
-          </w:p>
-        </w:tc>
-        <w:tc>
-          <w:tcPr>
-            <w:tcW w:w="1710" w:type="dxa"/>
-          </w:tcPr>
-          <w:p>
-            <w:pPr>
-              <w:pStyle w:val="ListParagraph"/>
-              <w:ind w:left="0"/>
-              <w:rPr>
-                <w:rFonts w:asciiTheme="majorBidi" w:hAnsiTheme="majorBidi" w:cstheme="majorBidi"/>
-                <w:sz w:val="24"/>
-                <w:szCs w:val="24"/>
-              </w:rPr>
-            </w:pPr>
-          </w:p>
-        </w:tc>
-        <w:tc>
-          <w:tcPr>
-            <w:tcW w:w="2160" w:type="dxa"/>
-          </w:tcPr>
-          <w:p>
-            <w:pPr>
-              <w:pStyle w:val="ListParagraph"/>
-              <w:ind w:left="0"/>
-              <w:rPr>
-                <w:rFonts w:asciiTheme="majorBidi" w:hAnsiTheme="majorBidi" w:cstheme="majorBidi"/>
-                <w:sz w:val="24"/>
-                <w:szCs w:val="24"/>
-              </w:rPr>
-            </w:pPr>
+              <w:t>Report Generation</w:t>
+            </w:r>
+          </w:p>
+        </w:tc>
+        <w:tc>
+          <w:tcPr>
+            <w:tcW w:w="2409" w:type="dxa"/>
+            <w:vAlign w:val="center"/>
+          </w:tcPr>
+          <w:p>
+            <w:pPr>
+              <w:pStyle w:val="ListParagraph"/>
+              <w:ind w:left="0"/>
+              <w:jc w:val="center"/>
+              <w:rPr>
+                <w:rFonts w:asciiTheme="majorBidi" w:hAnsiTheme="majorBidi" w:cstheme="majorBidi"/>
+                <w:sz w:val="20"/>
+                <w:szCs w:val="20"/>
+              </w:rPr>
+            </w:pPr>
+            <w:r>
+              <w:rPr>
+                <w:rFonts w:asciiTheme="majorBidi" w:hAnsiTheme="majorBidi" w:cstheme="majorBidi"/>
+                <w:sz w:val="20"/>
+                <w:szCs w:val="20"/>
+              </w:rPr>
+              <w:t xml:space="preserve">Create full reports using rule based &amp; generative </w:t>
+            </w:r>
+            <w:r>
+              <w:rPr>
+                <w:rFonts w:asciiTheme="majorBidi" w:hAnsiTheme="majorBidi" w:cstheme="majorBidi"/>
+                <w:sz w:val="20"/>
+                <w:szCs w:val="20"/>
+              </w:rPr>
+              <w:t>approaches</w:t>
+            </w:r>
+          </w:p>
+        </w:tc>
+        <w:tc>
+          <w:tcPr>
+            <w:tcW w:w="1701" w:type="dxa"/>
+            <w:vAlign w:val="center"/>
+          </w:tcPr>
+          <w:p>
+            <w:pPr>
+              <w:pStyle w:val="ListParagraph"/>
+              <w:ind w:left="0"/>
+              <w:jc w:val="center"/>
+              <w:rPr>
+                <w:rFonts w:asciiTheme="majorBidi" w:hAnsiTheme="majorBidi" w:cstheme="majorBidi"/>
+                <w:sz w:val="24"/>
+                <w:szCs w:val="24"/>
+              </w:rPr>
+            </w:pPr>
+            <w:r>
+              <w:rPr>
+                <w:rFonts w:asciiTheme="majorBidi" w:hAnsiTheme="majorBidi" w:cstheme="majorBidi"/>
+                <w:sz w:val="20"/>
+                <w:szCs w:val="20"/>
+              </w:rPr>
+              <w:t>Selected abnormal visual features</w:t>
+            </w:r>
+            <w:r>
+              <w:rPr>
+                <w:rFonts w:asciiTheme="majorBidi" w:hAnsiTheme="majorBidi" w:cstheme="majorBidi"/>
+                <w:sz w:val="20"/>
+                <w:szCs w:val="20"/>
+              </w:rPr>
+              <w:t xml:space="preserve"> with labels</w:t>
+            </w:r>
+          </w:p>
+        </w:tc>
+        <w:tc>
+          <w:tcPr>
+            <w:tcW w:w="2070" w:type="dxa"/>
+            <w:vAlign w:val="center"/>
+          </w:tcPr>
+          <w:p>
+            <w:pPr>
+              <w:pStyle w:val="ListParagraph"/>
+              <w:ind w:left="0"/>
+              <w:jc w:val="center"/>
+              <w:rPr>
+                <w:rFonts w:asciiTheme="majorBidi" w:hAnsiTheme="majorBidi" w:cstheme="majorBidi"/>
+                <w:sz w:val="20"/>
+                <w:szCs w:val="20"/>
+              </w:rPr>
+            </w:pPr>
+            <w:r>
+              <w:rPr>
+                <w:rFonts w:asciiTheme="majorBidi" w:hAnsiTheme="majorBidi" w:cstheme="majorBidi"/>
+                <w:sz w:val="20"/>
+                <w:szCs w:val="20"/>
+              </w:rPr>
+              <w:t xml:space="preserve">Full </w:t>
+            </w:r>
+            <w:r>
+              <w:rPr>
+                <w:rFonts w:asciiTheme="majorBidi" w:hAnsiTheme="majorBidi" w:cstheme="majorBidi"/>
+                <w:sz w:val="20"/>
+                <w:szCs w:val="20"/>
+              </w:rPr>
+              <w:t>r</w:t>
+            </w:r>
+            <w:r>
+              <w:rPr>
+                <w:rFonts w:asciiTheme="majorBidi" w:hAnsiTheme="majorBidi" w:cstheme="majorBidi"/>
+                <w:sz w:val="20"/>
+                <w:szCs w:val="20"/>
+              </w:rPr>
+              <w:t>eport</w:t>
+            </w:r>
           </w:p>
         </w:tc>
         <w:tc>
           <w:tcPr>
             <w:tcW w:w="2340" w:type="dxa"/>
-          </w:tcPr>
-          <w:p>
-            <w:pPr>
-              <w:pStyle w:val="ListParagraph"/>
-              <w:ind w:left="0"/>
-              <w:rPr>
-                <w:rFonts w:asciiTheme="majorBidi" w:hAnsiTheme="majorBidi" w:cstheme="majorBidi"/>
-                <w:sz w:val="24"/>
-                <w:szCs w:val="24"/>
-              </w:rPr>
-            </w:pPr>
+            <w:vAlign w:val="center"/>
+          </w:tcPr>
+          <w:p>
+            <w:pPr>
+              <w:pStyle w:val="ListParagraph"/>
+              <w:ind w:left="0"/>
+              <w:jc w:val="center"/>
+              <w:rPr>
+                <w:rFonts w:asciiTheme="majorBidi" w:hAnsiTheme="majorBidi" w:cstheme="majorBidi"/>
+                <w:sz w:val="20"/>
+                <w:szCs w:val="20"/>
+              </w:rPr>
+            </w:pPr>
+            <w:r>
+              <w:rPr>
+                <w:rFonts w:asciiTheme="majorBidi" w:hAnsiTheme="majorBidi" w:cstheme="majorBidi"/>
+                <w:sz w:val="20"/>
+                <w:szCs w:val="20"/>
+              </w:rPr>
+              <w:t>50%</w:t>
+            </w:r>
+          </w:p>
+        </w:tc>
+      </w:tr>
+      <w:tr>
+        <w:trPr>
+          <w:trHeight w:val="1272"/>
+        </w:trPr>
+        <w:tc>
+          <w:tcPr>
+            <w:tcW w:w="2010" w:type="dxa"/>
+            <w:vAlign w:val="center"/>
+          </w:tcPr>
+          <w:p>
+            <w:pPr>
+              <w:pStyle w:val="ListParagraph"/>
+              <w:ind w:left="0"/>
+              <w:jc w:val="center"/>
+              <w:rPr>
+                <w:rFonts w:asciiTheme="majorBidi" w:hAnsiTheme="majorBidi" w:cstheme="majorBidi"/>
+                <w:color w:val="FF0000"/>
+                <w:sz w:val="24"/>
+                <w:szCs w:val="24"/>
+              </w:rPr>
+            </w:pPr>
+            <w:r>
+              <w:rPr>
+                <w:rFonts w:asciiTheme="majorBidi" w:hAnsiTheme="majorBidi" w:cstheme="majorBidi"/>
+                <w:color w:val="FF0000"/>
+                <w:sz w:val="24"/>
+                <w:szCs w:val="24"/>
+              </w:rPr>
+              <w:t xml:space="preserve">Integration </w:t>
+            </w:r>
+          </w:p>
+        </w:tc>
+        <w:tc>
+          <w:tcPr>
+            <w:tcW w:w="2409" w:type="dxa"/>
+            <w:vAlign w:val="center"/>
+          </w:tcPr>
+          <w:p>
+            <w:pPr>
+              <w:pStyle w:val="ListParagraph"/>
+              <w:ind w:left="0"/>
+              <w:jc w:val="center"/>
+              <w:rPr>
+                <w:rFonts w:asciiTheme="majorBidi" w:hAnsiTheme="majorBidi" w:cstheme="majorBidi"/>
+                <w:sz w:val="20"/>
+                <w:szCs w:val="20"/>
+              </w:rPr>
+            </w:pPr>
+            <w:r>
+              <w:rPr>
+                <w:rFonts w:asciiTheme="majorBidi" w:hAnsiTheme="majorBidi" w:cstheme="majorBidi"/>
+                <w:sz w:val="20"/>
+                <w:szCs w:val="20"/>
+              </w:rPr>
+              <w:t>Provide tool that combines deployed AI models with interface</w:t>
+            </w:r>
+          </w:p>
+        </w:tc>
+        <w:tc>
+          <w:tcPr>
+            <w:tcW w:w="1701" w:type="dxa"/>
+            <w:vAlign w:val="center"/>
+          </w:tcPr>
+          <w:p>
+            <w:pPr>
+              <w:pStyle w:val="ListParagraph"/>
+              <w:ind w:left="0"/>
+              <w:jc w:val="center"/>
+              <w:rPr>
+                <w:rFonts w:asciiTheme="majorBidi" w:hAnsiTheme="majorBidi" w:cstheme="majorBidi"/>
+                <w:sz w:val="20"/>
+                <w:szCs w:val="20"/>
+              </w:rPr>
+            </w:pPr>
+            <w:r>
+              <w:rPr>
+                <w:rFonts w:asciiTheme="majorBidi" w:hAnsiTheme="majorBidi" w:cstheme="majorBidi"/>
+                <w:sz w:val="20"/>
+                <w:szCs w:val="20"/>
+              </w:rPr>
+              <w:t>X-ray image</w:t>
+            </w:r>
+          </w:p>
+        </w:tc>
+        <w:tc>
+          <w:tcPr>
+            <w:tcW w:w="2070" w:type="dxa"/>
+            <w:vAlign w:val="center"/>
+          </w:tcPr>
+          <w:p>
+            <w:pPr>
+              <w:pStyle w:val="ListParagraph"/>
+              <w:ind w:left="0"/>
+              <w:jc w:val="center"/>
+              <w:rPr>
+                <w:rFonts w:asciiTheme="majorBidi" w:hAnsiTheme="majorBidi" w:cstheme="majorBidi"/>
+                <w:sz w:val="20"/>
+                <w:szCs w:val="20"/>
+              </w:rPr>
+            </w:pPr>
+            <w:r>
+              <w:rPr>
+                <w:rFonts w:asciiTheme="majorBidi" w:hAnsiTheme="majorBidi" w:cstheme="majorBidi"/>
+                <w:sz w:val="20"/>
+                <w:szCs w:val="20"/>
+              </w:rPr>
+              <w:t xml:space="preserve">Full </w:t>
+            </w:r>
+            <w:r>
+              <w:rPr>
+                <w:rFonts w:asciiTheme="majorBidi" w:hAnsiTheme="majorBidi" w:cstheme="majorBidi"/>
+                <w:sz w:val="20"/>
+                <w:szCs w:val="20"/>
+              </w:rPr>
+              <w:t>functionality</w:t>
+            </w:r>
+            <w:r>
+              <w:rPr>
+                <w:rFonts w:asciiTheme="majorBidi" w:hAnsiTheme="majorBidi" w:cstheme="majorBidi"/>
+                <w:sz w:val="20"/>
+                <w:szCs w:val="20"/>
+              </w:rPr>
+              <w:t xml:space="preserve"> offered above</w:t>
+            </w:r>
+          </w:p>
+        </w:tc>
+        <w:tc>
+          <w:tcPr>
+            <w:tcW w:w="2340" w:type="dxa"/>
+            <w:vAlign w:val="center"/>
+          </w:tcPr>
+          <w:p>
+            <w:pPr>
+              <w:pStyle w:val="ListParagraph"/>
+              <w:ind w:left="0"/>
+              <w:jc w:val="center"/>
+              <w:rPr>
+                <w:rFonts w:asciiTheme="majorBidi" w:hAnsiTheme="majorBidi" w:cstheme="majorBidi"/>
+                <w:sz w:val="20"/>
+                <w:szCs w:val="20"/>
+              </w:rPr>
+            </w:pPr>
+            <w:r>
+              <w:rPr>
+                <w:rFonts w:asciiTheme="majorBidi" w:hAnsiTheme="majorBidi" w:cstheme="majorBidi"/>
+                <w:sz w:val="20"/>
+                <w:szCs w:val="20"/>
+              </w:rPr>
+              <w:t>100%</w:t>
+            </w:r>
           </w:p>
         </w:tc>
       </w:tr>
@@ -1215,55 +1810,21 @@
       <w:pPr>
         <w:pStyle w:val="ListParagraph"/>
         <w:rPr>
-          <w:rFonts w:asciiTheme="majorBidi" w:hAnsiTheme="majorBidi" w:cstheme="majorBidi"/>
+          <w:rFonts w:asciiTheme="majorBidi" w:hAnsiTheme="majorBidi" w:cstheme="majorBidi" w:hint="cs"/>
           <w:b/>
           <w:bCs/>
           <w:color w:val="FF0000"/>
           <w:sz w:val="24"/>
           <w:szCs w:val="24"/>
           <w:u w:val="single"/>
-        </w:rPr>
-      </w:pPr>
-      <w:r>
-        <w:rPr>
-          <w:rFonts w:asciiTheme="majorBidi" w:hAnsiTheme="majorBidi" w:cstheme="majorBidi"/>
-          <w:b/>
-          <w:bCs/>
-          <w:color w:val="FF0000"/>
-          <w:sz w:val="24"/>
-          <w:szCs w:val="24"/>
-          <w:u w:val="single"/>
-        </w:rPr>
-        <w:t xml:space="preserve">Note: </w:t>
-      </w:r>
-      <w:r>
-        <w:rPr>
-          <w:rFonts w:asciiTheme="majorBidi" w:hAnsiTheme="majorBidi" w:cstheme="majorBidi"/>
-          <w:b/>
-          <w:bCs/>
-          <w:color w:val="FF0000"/>
-          <w:sz w:val="24"/>
-          <w:szCs w:val="24"/>
-          <w:u w:val="single"/>
-        </w:rPr>
-        <w:t>the</w:t>
-      </w:r>
-      <w:r>
-        <w:rPr>
-          <w:rFonts w:asciiTheme="majorBidi" w:hAnsiTheme="majorBidi" w:cstheme="majorBidi"/>
-          <w:b/>
-          <w:bCs/>
-          <w:color w:val="FF0000"/>
-          <w:sz w:val="24"/>
-          <w:szCs w:val="24"/>
-          <w:u w:val="single"/>
-        </w:rPr>
-        <w:t xml:space="preserve"> document must not exceed 2 pages </w:t>
-      </w:r>
+          <w:rtl/>
+          <w:lang w:bidi="ar-EG"/>
+        </w:rPr>
+      </w:pPr>
     </w:p>
     <w:sectPr>
-      <w:headerReference w:type="default" r:id="rId7"/>
-      <w:footerReference w:type="default" r:id="rId8"/>
+      <w:headerReference w:type="default" r:id="rId8"/>
+      <w:footerReference w:type="default" r:id="rId9"/>
       <w:pgSz w:w="12240" w:h="15840"/>
       <w:pgMar w:top="1440" w:right="1440" w:bottom="1440" w:left="1440" w:header="720" w:footer="720" w:gutter="0"/>
       <w:pgNumType w:fmt="numberInDash"/>
@@ -1275,7 +1836,7 @@
 </file>
 
 <file path=word/endnotes.xml><?xml version="1.0" encoding="utf-8"?>
-<w:endnotes xmlns:wpc="http://schemas.microsoft.com/office/word/2010/wordprocessingCanvas" xmlns:cx="http://schemas.microsoft.com/office/drawing/2014/chartex" xmlns:cx1="http://schemas.microsoft.com/office/drawing/2015/9/8/chartex" xmlns:cx2="http://schemas.microsoft.com/office/drawing/2015/10/21/chartex" xmlns:cx3="http://schemas.microsoft.com/office/drawing/2016/5/9/chartex" xmlns:cx4="http://schemas.microsoft.com/office/drawing/2016/5/10/chartex" xmlns:cx5="http://schemas.microsoft.com/office/drawing/2016/5/11/chartex" xmlns:cx6="http://schemas.microsoft.com/office/drawing/2016/5/12/chartex" xmlns:cx7="http://schemas.microsoft.com/office/drawing/2016/5/13/chartex" xmlns:cx8="http://schemas.microsoft.com/office/drawing/2016/5/14/chartex" xmlns:mc="http://schemas.openxmlformats.org/markup-compatibility/2006" xmlns:aink="http://schemas.microsoft.com/office/drawing/2016/ink" xmlns:am3d="http://schemas.microsoft.com/office/drawing/2017/model3d" xmlns:o="urn:schemas-microsoft-com:office:office" xmlns:r="http://schemas.openxmlformats.org/officeDocument/2006/relationships" xmlns:m="http://schemas.openxmlformats.org/officeDocument/2006/math" xmlns:v="urn:schemas-microsoft-com:vml" xmlns:wp14="http://schemas.microsoft.com/office/word/2010/wordprocessingDrawing" xmlns:wp="http://schemas.openxmlformats.org/drawingml/2006/wordprocessingDrawing" xmlns:w10="urn:schemas-microsoft-com:office:word" xmlns:w="http://schemas.openxmlformats.org/wordprocessingml/2006/main" xmlns:w14="http://schemas.microsoft.com/office/word/2010/wordml" xmlns:w15="http://schemas.microsoft.com/office/word/2012/wordml" xmlns:w16cex="http://schemas.microsoft.com/office/word/2018/wordml/cex" xmlns:w16cid="http://schemas.microsoft.com/office/word/2016/wordml/cid" xmlns:w16="http://schemas.microsoft.com/office/word/2018/wordml" xmlns:w16se="http://schemas.microsoft.com/office/word/2015/wordml/symex" xmlns:wpg="http://schemas.microsoft.com/office/word/2010/wordprocessingGroup" xmlns:wpi="http://schemas.microsoft.com/office/word/2010/wordprocessingInk" xmlns:wne="http://schemas.microsoft.com/office/word/2006/wordml" xmlns:wps="http://schemas.microsoft.com/office/word/2010/wordprocessingShape" mc:Ignorable="w14 w15 w16se w16cid w16 w16cex wp14">
+<w:endnotes xmlns:wpc="http://schemas.microsoft.com/office/word/2010/wordprocessingCanvas" xmlns:cx="http://schemas.microsoft.com/office/drawing/2014/chartex" xmlns:cx1="http://schemas.microsoft.com/office/drawing/2015/9/8/chartex" xmlns:cx2="http://schemas.microsoft.com/office/drawing/2015/10/21/chartex" xmlns:cx3="http://schemas.microsoft.com/office/drawing/2016/5/9/chartex" xmlns:cx4="http://schemas.microsoft.com/office/drawing/2016/5/10/chartex" xmlns:cx5="http://schemas.microsoft.com/office/drawing/2016/5/11/chartex" xmlns:cx6="http://schemas.microsoft.com/office/drawing/2016/5/12/chartex" xmlns:cx7="http://schemas.microsoft.com/office/drawing/2016/5/13/chartex" xmlns:cx8="http://schemas.microsoft.com/office/drawing/2016/5/14/chartex" xmlns:mc="http://schemas.openxmlformats.org/markup-compatibility/2006" xmlns:aink="http://schemas.microsoft.com/office/drawing/2016/ink" xmlns:am3d="http://schemas.microsoft.com/office/drawing/2017/model3d" xmlns:o="urn:schemas-microsoft-com:office:office" xmlns:oel="http://schemas.microsoft.com/office/2019/extlst" xmlns:r="http://schemas.openxmlformats.org/officeDocument/2006/relationships" xmlns:m="http://schemas.openxmlformats.org/officeDocument/2006/math" xmlns:v="urn:schemas-microsoft-com:vml" xmlns:wp14="http://schemas.microsoft.com/office/word/2010/wordprocessingDrawing" xmlns:wp="http://schemas.openxmlformats.org/drawingml/2006/wordprocessingDrawing" xmlns:w10="urn:schemas-microsoft-com:office:word" xmlns:w="http://schemas.openxmlformats.org/wordprocessingml/2006/main" xmlns:w14="http://schemas.microsoft.com/office/word/2010/wordml" xmlns:w15="http://schemas.microsoft.com/office/word/2012/wordml" xmlns:w16cex="http://schemas.microsoft.com/office/word/2018/wordml/cex" xmlns:w16cid="http://schemas.microsoft.com/office/word/2016/wordml/cid" xmlns:w16="http://schemas.microsoft.com/office/word/2018/wordml" xmlns:w16sdtdh="http://schemas.microsoft.com/office/word/2020/wordml/sdtdatahash" xmlns:w16se="http://schemas.microsoft.com/office/word/2015/wordml/symex" xmlns:wpg="http://schemas.microsoft.com/office/word/2010/wordprocessingGroup" xmlns:wpi="http://schemas.microsoft.com/office/word/2010/wordprocessingInk" xmlns:wne="http://schemas.microsoft.com/office/word/2006/wordml" xmlns:wps="http://schemas.microsoft.com/office/word/2010/wordprocessingShape" mc:Ignorable="w14 w15 w16se w16cid w16 w16cex w16sdtdh wp14">
   <w:endnote w:type="separator" w:id="-1">
     <w:p>
       <w:pPr>
@@ -1300,7 +1861,7 @@
 </file>
 
 <file path=word/footer1.xml><?xml version="1.0" encoding="utf-8"?>
-<w:ftr xmlns:wpc="http://schemas.microsoft.com/office/word/2010/wordprocessingCanvas" xmlns:cx="http://schemas.microsoft.com/office/drawing/2014/chartex" xmlns:cx1="http://schemas.microsoft.com/office/drawing/2015/9/8/chartex" xmlns:cx2="http://schemas.microsoft.com/office/drawing/2015/10/21/chartex" xmlns:cx3="http://schemas.microsoft.com/office/drawing/2016/5/9/chartex" xmlns:cx4="http://schemas.microsoft.com/office/drawing/2016/5/10/chartex" xmlns:cx5="http://schemas.microsoft.com/office/drawing/2016/5/11/chartex" xmlns:cx6="http://schemas.microsoft.com/office/drawing/2016/5/12/chartex" xmlns:cx7="http://schemas.microsoft.com/office/drawing/2016/5/13/chartex" xmlns:cx8="http://schemas.microsoft.com/office/drawing/2016/5/14/chartex" xmlns:mc="http://schemas.openxmlformats.org/markup-compatibility/2006" xmlns:aink="http://schemas.microsoft.com/office/drawing/2016/ink" xmlns:am3d="http://schemas.microsoft.com/office/drawing/2017/model3d" xmlns:o="urn:schemas-microsoft-com:office:office" xmlns:r="http://schemas.openxmlformats.org/officeDocument/2006/relationships" xmlns:m="http://schemas.openxmlformats.org/officeDocument/2006/math" xmlns:v="urn:schemas-microsoft-com:vml" xmlns:wp14="http://schemas.microsoft.com/office/word/2010/wordprocessingDrawing" xmlns:wp="http://schemas.openxmlformats.org/drawingml/2006/wordprocessingDrawing" xmlns:w10="urn:schemas-microsoft-com:office:word" xmlns:w="http://schemas.openxmlformats.org/wordprocessingml/2006/main" xmlns:w14="http://schemas.microsoft.com/office/word/2010/wordml" xmlns:w15="http://schemas.microsoft.com/office/word/2012/wordml" xmlns:w16cex="http://schemas.microsoft.com/office/word/2018/wordml/cex" xmlns:w16cid="http://schemas.microsoft.com/office/word/2016/wordml/cid" xmlns:w16="http://schemas.microsoft.com/office/word/2018/wordml" xmlns:w16se="http://schemas.microsoft.com/office/word/2015/wordml/symex" xmlns:wpg="http://schemas.microsoft.com/office/word/2010/wordprocessingGroup" xmlns:wpi="http://schemas.microsoft.com/office/word/2010/wordprocessingInk" xmlns:wne="http://schemas.microsoft.com/office/word/2006/wordml" xmlns:wps="http://schemas.microsoft.com/office/word/2010/wordprocessingShape" mc:Ignorable="w14 w15 w16se w16cid w16 w16cex wp14">
+<w:ftr xmlns:wpc="http://schemas.microsoft.com/office/word/2010/wordprocessingCanvas" xmlns:cx="http://schemas.microsoft.com/office/drawing/2014/chartex" xmlns:cx1="http://schemas.microsoft.com/office/drawing/2015/9/8/chartex" xmlns:cx2="http://schemas.microsoft.com/office/drawing/2015/10/21/chartex" xmlns:cx3="http://schemas.microsoft.com/office/drawing/2016/5/9/chartex" xmlns:cx4="http://schemas.microsoft.com/office/drawing/2016/5/10/chartex" xmlns:cx5="http://schemas.microsoft.com/office/drawing/2016/5/11/chartex" xmlns:cx6="http://schemas.microsoft.com/office/drawing/2016/5/12/chartex" xmlns:cx7="http://schemas.microsoft.com/office/drawing/2016/5/13/chartex" xmlns:cx8="http://schemas.microsoft.com/office/drawing/2016/5/14/chartex" xmlns:mc="http://schemas.openxmlformats.org/markup-compatibility/2006" xmlns:aink="http://schemas.microsoft.com/office/drawing/2016/ink" xmlns:am3d="http://schemas.microsoft.com/office/drawing/2017/model3d" xmlns:o="urn:schemas-microsoft-com:office:office" xmlns:oel="http://schemas.microsoft.com/office/2019/extlst" xmlns:r="http://schemas.openxmlformats.org/officeDocument/2006/relationships" xmlns:m="http://schemas.openxmlformats.org/officeDocument/2006/math" xmlns:v="urn:schemas-microsoft-com:vml" xmlns:wp14="http://schemas.microsoft.com/office/word/2010/wordprocessingDrawing" xmlns:wp="http://schemas.openxmlformats.org/drawingml/2006/wordprocessingDrawing" xmlns:w10="urn:schemas-microsoft-com:office:word" xmlns:w="http://schemas.openxmlformats.org/wordprocessingml/2006/main" xmlns:w14="http://schemas.microsoft.com/office/word/2010/wordml" xmlns:w15="http://schemas.microsoft.com/office/word/2012/wordml" xmlns:w16cex="http://schemas.microsoft.com/office/word/2018/wordml/cex" xmlns:w16cid="http://schemas.microsoft.com/office/word/2016/wordml/cid" xmlns:w16="http://schemas.microsoft.com/office/word/2018/wordml" xmlns:w16sdtdh="http://schemas.microsoft.com/office/word/2020/wordml/sdtdatahash" xmlns:w16se="http://schemas.microsoft.com/office/word/2015/wordml/symex" xmlns:wpg="http://schemas.microsoft.com/office/word/2010/wordprocessingGroup" xmlns:wpi="http://schemas.microsoft.com/office/word/2010/wordprocessingInk" xmlns:wne="http://schemas.microsoft.com/office/word/2006/wordml" xmlns:wps="http://schemas.microsoft.com/office/word/2010/wordprocessingShape" mc:Ignorable="w14 w15 w16se w16cid w16 w16cex w16sdtdh wp14">
   <w:sdt>
     <w:sdtPr>
       <w:id w:val="-1249726120"/>
@@ -1353,7 +1914,7 @@
 </file>
 
 <file path=word/footnotes.xml><?xml version="1.0" encoding="utf-8"?>
-<w:footnotes xmlns:wpc="http://schemas.microsoft.com/office/word/2010/wordprocessingCanvas" xmlns:cx="http://schemas.microsoft.com/office/drawing/2014/chartex" xmlns:cx1="http://schemas.microsoft.com/office/drawing/2015/9/8/chartex" xmlns:cx2="http://schemas.microsoft.com/office/drawing/2015/10/21/chartex" xmlns:cx3="http://schemas.microsoft.com/office/drawing/2016/5/9/chartex" xmlns:cx4="http://schemas.microsoft.com/office/drawing/2016/5/10/chartex" xmlns:cx5="http://schemas.microsoft.com/office/drawing/2016/5/11/chartex" xmlns:cx6="http://schemas.microsoft.com/office/drawing/2016/5/12/chartex" xmlns:cx7="http://schemas.microsoft.com/office/drawing/2016/5/13/chartex" xmlns:cx8="http://schemas.microsoft.com/office/drawing/2016/5/14/chartex" xmlns:mc="http://schemas.openxmlformats.org/markup-compatibility/2006" xmlns:aink="http://schemas.microsoft.com/office/drawing/2016/ink" xmlns:am3d="http://schemas.microsoft.com/office/drawing/2017/model3d" xmlns:o="urn:schemas-microsoft-com:office:office" xmlns:r="http://schemas.openxmlformats.org/officeDocument/2006/relationships" xmlns:m="http://schemas.openxmlformats.org/officeDocument/2006/math" xmlns:v="urn:schemas-microsoft-com:vml" xmlns:wp14="http://schemas.microsoft.com/office/word/2010/wordprocessingDrawing" xmlns:wp="http://schemas.openxmlformats.org/drawingml/2006/wordprocessingDrawing" xmlns:w10="urn:schemas-microsoft-com:office:word" xmlns:w="http://schemas.openxmlformats.org/wordprocessingml/2006/main" xmlns:w14="http://schemas.microsoft.com/office/word/2010/wordml" xmlns:w15="http://schemas.microsoft.com/office/word/2012/wordml" xmlns:w16cex="http://schemas.microsoft.com/office/word/2018/wordml/cex" xmlns:w16cid="http://schemas.microsoft.com/office/word/2016/wordml/cid" xmlns:w16="http://schemas.microsoft.com/office/word/2018/wordml" xmlns:w16se="http://schemas.microsoft.com/office/word/2015/wordml/symex" xmlns:wpg="http://schemas.microsoft.com/office/word/2010/wordprocessingGroup" xmlns:wpi="http://schemas.microsoft.com/office/word/2010/wordprocessingInk" xmlns:wne="http://schemas.microsoft.com/office/word/2006/wordml" xmlns:wps="http://schemas.microsoft.com/office/word/2010/wordprocessingShape" mc:Ignorable="w14 w15 w16se w16cid w16 w16cex wp14">
+<w:footnotes xmlns:wpc="http://schemas.microsoft.com/office/word/2010/wordprocessingCanvas" xmlns:cx="http://schemas.microsoft.com/office/drawing/2014/chartex" xmlns:cx1="http://schemas.microsoft.com/office/drawing/2015/9/8/chartex" xmlns:cx2="http://schemas.microsoft.com/office/drawing/2015/10/21/chartex" xmlns:cx3="http://schemas.microsoft.com/office/drawing/2016/5/9/chartex" xmlns:cx4="http://schemas.microsoft.com/office/drawing/2016/5/10/chartex" xmlns:cx5="http://schemas.microsoft.com/office/drawing/2016/5/11/chartex" xmlns:cx6="http://schemas.microsoft.com/office/drawing/2016/5/12/chartex" xmlns:cx7="http://schemas.microsoft.com/office/drawing/2016/5/13/chartex" xmlns:cx8="http://schemas.microsoft.com/office/drawing/2016/5/14/chartex" xmlns:mc="http://schemas.openxmlformats.org/markup-compatibility/2006" xmlns:aink="http://schemas.microsoft.com/office/drawing/2016/ink" xmlns:am3d="http://schemas.microsoft.com/office/drawing/2017/model3d" xmlns:o="urn:schemas-microsoft-com:office:office" xmlns:oel="http://schemas.microsoft.com/office/2019/extlst" xmlns:r="http://schemas.openxmlformats.org/officeDocument/2006/relationships" xmlns:m="http://schemas.openxmlformats.org/officeDocument/2006/math" xmlns:v="urn:schemas-microsoft-com:vml" xmlns:wp14="http://schemas.microsoft.com/office/word/2010/wordprocessingDrawing" xmlns:wp="http://schemas.openxmlformats.org/drawingml/2006/wordprocessingDrawing" xmlns:w10="urn:schemas-microsoft-com:office:word" xmlns:w="http://schemas.openxmlformats.org/wordprocessingml/2006/main" xmlns:w14="http://schemas.microsoft.com/office/word/2010/wordml" xmlns:w15="http://schemas.microsoft.com/office/word/2012/wordml" xmlns:w16cex="http://schemas.microsoft.com/office/word/2018/wordml/cex" xmlns:w16cid="http://schemas.microsoft.com/office/word/2016/wordml/cid" xmlns:w16="http://schemas.microsoft.com/office/word/2018/wordml" xmlns:w16sdtdh="http://schemas.microsoft.com/office/word/2020/wordml/sdtdatahash" xmlns:w16se="http://schemas.microsoft.com/office/word/2015/wordml/symex" xmlns:wpg="http://schemas.microsoft.com/office/word/2010/wordprocessingGroup" xmlns:wpi="http://schemas.microsoft.com/office/word/2010/wordprocessingInk" xmlns:wne="http://schemas.microsoft.com/office/word/2006/wordml" xmlns:wps="http://schemas.microsoft.com/office/word/2010/wordprocessingShape" mc:Ignorable="w14 w15 w16se w16cid w16 w16cex w16sdtdh wp14">
   <w:footnote w:type="separator" w:id="-1">
     <w:p>
       <w:pPr>
@@ -1378,7 +1939,7 @@
 </file>
 
 <file path=word/header1.xml><?xml version="1.0" encoding="utf-8"?>
-<w:hdr xmlns:wpc="http://schemas.microsoft.com/office/word/2010/wordprocessingCanvas" xmlns:cx="http://schemas.microsoft.com/office/drawing/2014/chartex" xmlns:cx1="http://schemas.microsoft.com/office/drawing/2015/9/8/chartex" xmlns:cx2="http://schemas.microsoft.com/office/drawing/2015/10/21/chartex" xmlns:cx3="http://schemas.microsoft.com/office/drawing/2016/5/9/chartex" xmlns:cx4="http://schemas.microsoft.com/office/drawing/2016/5/10/chartex" xmlns:cx5="http://schemas.microsoft.com/office/drawing/2016/5/11/chartex" xmlns:cx6="http://schemas.microsoft.com/office/drawing/2016/5/12/chartex" xmlns:cx7="http://schemas.microsoft.com/office/drawing/2016/5/13/chartex" xmlns:cx8="http://schemas.microsoft.com/office/drawing/2016/5/14/chartex" xmlns:mc="http://schemas.openxmlformats.org/markup-compatibility/2006" xmlns:aink="http://schemas.microsoft.com/office/drawing/2016/ink" xmlns:am3d="http://schemas.microsoft.com/office/drawing/2017/model3d" xmlns:o="urn:schemas-microsoft-com:office:office" xmlns:r="http://schemas.openxmlformats.org/officeDocument/2006/relationships" xmlns:m="http://schemas.openxmlformats.org/officeDocument/2006/math" xmlns:v="urn:schemas-microsoft-com:vml" xmlns:wp14="http://schemas.microsoft.com/office/word/2010/wordprocessingDrawing" xmlns:wp="http://schemas.openxmlformats.org/drawingml/2006/wordprocessingDrawing" xmlns:w10="urn:schemas-microsoft-com:office:word" xmlns:w="http://schemas.openxmlformats.org/wordprocessingml/2006/main" xmlns:w14="http://schemas.microsoft.com/office/word/2010/wordml" xmlns:w15="http://schemas.microsoft.com/office/word/2012/wordml" xmlns:w16cex="http://schemas.microsoft.com/office/word/2018/wordml/cex" xmlns:w16cid="http://schemas.microsoft.com/office/word/2016/wordml/cid" xmlns:w16="http://schemas.microsoft.com/office/word/2018/wordml" xmlns:w16se="http://schemas.microsoft.com/office/word/2015/wordml/symex" xmlns:wpg="http://schemas.microsoft.com/office/word/2010/wordprocessingGroup" xmlns:wpi="http://schemas.microsoft.com/office/word/2010/wordprocessingInk" xmlns:wne="http://schemas.microsoft.com/office/word/2006/wordml" xmlns:wps="http://schemas.microsoft.com/office/word/2010/wordprocessingShape" mc:Ignorable="w14 w15 w16se w16cid w16 w16cex wp14">
+<w:hdr xmlns:wpc="http://schemas.microsoft.com/office/word/2010/wordprocessingCanvas" xmlns:cx="http://schemas.microsoft.com/office/drawing/2014/chartex" xmlns:cx1="http://schemas.microsoft.com/office/drawing/2015/9/8/chartex" xmlns:cx2="http://schemas.microsoft.com/office/drawing/2015/10/21/chartex" xmlns:cx3="http://schemas.microsoft.com/office/drawing/2016/5/9/chartex" xmlns:cx4="http://schemas.microsoft.com/office/drawing/2016/5/10/chartex" xmlns:cx5="http://schemas.microsoft.com/office/drawing/2016/5/11/chartex" xmlns:cx6="http://schemas.microsoft.com/office/drawing/2016/5/12/chartex" xmlns:cx7="http://schemas.microsoft.com/office/drawing/2016/5/13/chartex" xmlns:cx8="http://schemas.microsoft.com/office/drawing/2016/5/14/chartex" xmlns:mc="http://schemas.openxmlformats.org/markup-compatibility/2006" xmlns:aink="http://schemas.microsoft.com/office/drawing/2016/ink" xmlns:am3d="http://schemas.microsoft.com/office/drawing/2017/model3d" xmlns:o="urn:schemas-microsoft-com:office:office" xmlns:oel="http://schemas.microsoft.com/office/2019/extlst" xmlns:r="http://schemas.openxmlformats.org/officeDocument/2006/relationships" xmlns:m="http://schemas.openxmlformats.org/officeDocument/2006/math" xmlns:v="urn:schemas-microsoft-com:vml" xmlns:wp14="http://schemas.microsoft.com/office/word/2010/wordprocessingDrawing" xmlns:wp="http://schemas.openxmlformats.org/drawingml/2006/wordprocessingDrawing" xmlns:w10="urn:schemas-microsoft-com:office:word" xmlns:w="http://schemas.openxmlformats.org/wordprocessingml/2006/main" xmlns:w14="http://schemas.microsoft.com/office/word/2010/wordml" xmlns:w15="http://schemas.microsoft.com/office/word/2012/wordml" xmlns:w16cex="http://schemas.microsoft.com/office/word/2018/wordml/cex" xmlns:w16cid="http://schemas.microsoft.com/office/word/2016/wordml/cid" xmlns:w16="http://schemas.microsoft.com/office/word/2018/wordml" xmlns:w16sdtdh="http://schemas.microsoft.com/office/word/2020/wordml/sdtdatahash" xmlns:w16se="http://schemas.microsoft.com/office/word/2015/wordml/symex" xmlns:wpg="http://schemas.microsoft.com/office/word/2010/wordprocessingGroup" xmlns:wpi="http://schemas.microsoft.com/office/word/2010/wordprocessingInk" xmlns:wne="http://schemas.microsoft.com/office/word/2006/wordml" xmlns:wps="http://schemas.microsoft.com/office/word/2010/wordprocessingShape" mc:Ignorable="w14 w15 w16se w16cid w16 w16cex w16sdtdh wp14">
   <w:p>
     <w:pPr>
       <w:pStyle w:val="Header"/>
@@ -1524,7 +2085,7 @@
 </file>
 
 <file path=word/numbering.xml><?xml version="1.0" encoding="utf-8"?>
-<w:numbering xmlns:wpc="http://schemas.microsoft.com/office/word/2010/wordprocessingCanvas" xmlns:cx="http://schemas.microsoft.com/office/drawing/2014/chartex" xmlns:cx1="http://schemas.microsoft.com/office/drawing/2015/9/8/chartex" xmlns:cx2="http://schemas.microsoft.com/office/drawing/2015/10/21/chartex" xmlns:cx3="http://schemas.microsoft.com/office/drawing/2016/5/9/chartex" xmlns:cx4="http://schemas.microsoft.com/office/drawing/2016/5/10/chartex" xmlns:cx5="http://schemas.microsoft.com/office/drawing/2016/5/11/chartex" xmlns:cx6="http://schemas.microsoft.com/office/drawing/2016/5/12/chartex" xmlns:cx7="http://schemas.microsoft.com/office/drawing/2016/5/13/chartex" xmlns:cx8="http://schemas.microsoft.com/office/drawing/2016/5/14/chartex" xmlns:mc="http://schemas.openxmlformats.org/markup-compatibility/2006" xmlns:aink="http://schemas.microsoft.com/office/drawing/2016/ink" xmlns:am3d="http://schemas.microsoft.com/office/drawing/2017/model3d" xmlns:o="urn:schemas-microsoft-com:office:office" xmlns:r="http://schemas.openxmlformats.org/officeDocument/2006/relationships" xmlns:m="http://schemas.openxmlformats.org/officeDocument/2006/math" xmlns:v="urn:schemas-microsoft-com:vml" xmlns:wp14="http://schemas.microsoft.com/office/word/2010/wordprocessingDrawing" xmlns:wp="http://schemas.openxmlformats.org/drawingml/2006/wordprocessingDrawing" xmlns:w10="urn:schemas-microsoft-com:office:word" xmlns:w="http://schemas.openxmlformats.org/wordprocessingml/2006/main" xmlns:w14="http://schemas.microsoft.com/office/word/2010/wordml" xmlns:w15="http://schemas.microsoft.com/office/word/2012/wordml" xmlns:w16cex="http://schemas.microsoft.com/office/word/2018/wordml/cex" xmlns:w16cid="http://schemas.microsoft.com/office/word/2016/wordml/cid" xmlns:w16="http://schemas.microsoft.com/office/word/2018/wordml" xmlns:w16se="http://schemas.microsoft.com/office/word/2015/wordml/symex" xmlns:wpg="http://schemas.microsoft.com/office/word/2010/wordprocessingGroup" xmlns:wpi="http://schemas.microsoft.com/office/word/2010/wordprocessingInk" xmlns:wne="http://schemas.microsoft.com/office/word/2006/wordml" xmlns:wps="http://schemas.microsoft.com/office/word/2010/wordprocessingShape" mc:Ignorable="w14 w15 w16se w16cid w16 w16cex wp14">
+<w:numbering xmlns:wpc="http://schemas.microsoft.com/office/word/2010/wordprocessingCanvas" xmlns:cx="http://schemas.microsoft.com/office/drawing/2014/chartex" xmlns:cx1="http://schemas.microsoft.com/office/drawing/2015/9/8/chartex" xmlns:cx2="http://schemas.microsoft.com/office/drawing/2015/10/21/chartex" xmlns:cx3="http://schemas.microsoft.com/office/drawing/2016/5/9/chartex" xmlns:cx4="http://schemas.microsoft.com/office/drawing/2016/5/10/chartex" xmlns:cx5="http://schemas.microsoft.com/office/drawing/2016/5/11/chartex" xmlns:cx6="http://schemas.microsoft.com/office/drawing/2016/5/12/chartex" xmlns:cx7="http://schemas.microsoft.com/office/drawing/2016/5/13/chartex" xmlns:cx8="http://schemas.microsoft.com/office/drawing/2016/5/14/chartex" xmlns:mc="http://schemas.openxmlformats.org/markup-compatibility/2006" xmlns:aink="http://schemas.microsoft.com/office/drawing/2016/ink" xmlns:am3d="http://schemas.microsoft.com/office/drawing/2017/model3d" xmlns:o="urn:schemas-microsoft-com:office:office" xmlns:oel="http://schemas.microsoft.com/office/2019/extlst" xmlns:r="http://schemas.openxmlformats.org/officeDocument/2006/relationships" xmlns:m="http://schemas.openxmlformats.org/officeDocument/2006/math" xmlns:v="urn:schemas-microsoft-com:vml" xmlns:wp14="http://schemas.microsoft.com/office/word/2010/wordprocessingDrawing" xmlns:wp="http://schemas.openxmlformats.org/drawingml/2006/wordprocessingDrawing" xmlns:w10="urn:schemas-microsoft-com:office:word" xmlns:w="http://schemas.openxmlformats.org/wordprocessingml/2006/main" xmlns:w14="http://schemas.microsoft.com/office/word/2010/wordml" xmlns:w15="http://schemas.microsoft.com/office/word/2012/wordml" xmlns:w16cex="http://schemas.microsoft.com/office/word/2018/wordml/cex" xmlns:w16cid="http://schemas.microsoft.com/office/word/2016/wordml/cid" xmlns:w16="http://schemas.microsoft.com/office/word/2018/wordml" xmlns:w16sdtdh="http://schemas.microsoft.com/office/word/2020/wordml/sdtdatahash" xmlns:w16se="http://schemas.microsoft.com/office/word/2015/wordml/symex" xmlns:wpg="http://schemas.microsoft.com/office/word/2010/wordprocessingGroup" xmlns:wpi="http://schemas.microsoft.com/office/word/2010/wordprocessingInk" xmlns:wne="http://schemas.microsoft.com/office/word/2006/wordml" xmlns:wps="http://schemas.microsoft.com/office/word/2010/wordprocessingShape" mc:Ignorable="w14 w15 w16se w16cid w16 w16cex w16sdtdh wp14">
   <w:abstractNum w:abstractNumId="0" w15:restartNumberingAfterBreak="0">
     <w:nsid w:val="005E441E"/>
     <w:multiLevelType w:val="hybridMultilevel"/>
@@ -1929,23 +2490,23 @@
       </w:pPr>
     </w:lvl>
   </w:abstractNum>
-  <w:num w:numId="1">
+  <w:num w:numId="1" w16cid:durableId="1255356190">
     <w:abstractNumId w:val="3"/>
   </w:num>
-  <w:num w:numId="2">
+  <w:num w:numId="2" w16cid:durableId="1229725226">
     <w:abstractNumId w:val="0"/>
   </w:num>
-  <w:num w:numId="3">
+  <w:num w:numId="3" w16cid:durableId="772432516">
     <w:abstractNumId w:val="2"/>
   </w:num>
-  <w:num w:numId="4">
+  <w:num w:numId="4" w16cid:durableId="1017344528">
     <w:abstractNumId w:val="1"/>
   </w:num>
 </w:numbering>
 </file>
 
 <file path=word/styles.xml><?xml version="1.0" encoding="utf-8"?>
-<w:styles xmlns:mc="http://schemas.openxmlformats.org/markup-compatibility/2006" xmlns:r="http://schemas.openxmlformats.org/officeDocument/2006/relationships" xmlns:w="http://schemas.openxmlformats.org/wordprocessingml/2006/main" xmlns:w14="http://schemas.microsoft.com/office/word/2010/wordml" xmlns:w15="http://schemas.microsoft.com/office/word/2012/wordml" xmlns:w16cex="http://schemas.microsoft.com/office/word/2018/wordml/cex" xmlns:w16cid="http://schemas.microsoft.com/office/word/2016/wordml/cid" xmlns:w16="http://schemas.microsoft.com/office/word/2018/wordml" xmlns:w16se="http://schemas.microsoft.com/office/word/2015/wordml/symex" mc:Ignorable="w14 w15 w16se w16cid w16 w16cex">
+<w:styles xmlns:mc="http://schemas.openxmlformats.org/markup-compatibility/2006" xmlns:r="http://schemas.openxmlformats.org/officeDocument/2006/relationships" xmlns:w="http://schemas.openxmlformats.org/wordprocessingml/2006/main" xmlns:w14="http://schemas.microsoft.com/office/word/2010/wordml" xmlns:w15="http://schemas.microsoft.com/office/word/2012/wordml" xmlns:w16cex="http://schemas.microsoft.com/office/word/2018/wordml/cex" xmlns:w16cid="http://schemas.microsoft.com/office/word/2016/wordml/cid" xmlns:w16="http://schemas.microsoft.com/office/word/2018/wordml" xmlns:w16sdtdh="http://schemas.microsoft.com/office/word/2020/wordml/sdtdatahash" xmlns:w16se="http://schemas.microsoft.com/office/word/2015/wordml/symex" mc:Ignorable="w14 w15 w16se w16cid w16 w16cex w16sdtdh">
   <w:docDefaults>
     <w:rPrDefault>
       <w:rPr>

</xml_diff>